<commit_message>
Digitaltechnik Video 4 fertig
</commit_message>
<xml_diff>
--- a/Zusammenfassung_Digitaltechnik.docx
+++ b/Zusammenfassung_Digitaltechnik.docx
@@ -855,6 +855,9 @@
     </w:p>
     <w:p>
       <w:r>
+        <w:rPr>
+          <w:noProof/>
+        </w:rPr>
         <w:drawing>
           <wp:inline distT="0" distB="0" distL="0" distR="0" wp14:anchorId="26FEC3C3" wp14:editId="78E8B3AF">
             <wp:extent cx="992638" cy="1268496"/>
@@ -871,7 +874,7 @@
                     <pic:cNvPicPr/>
                   </pic:nvPicPr>
                   <pic:blipFill>
-                    <a:blip r:embed="rId5"/>
+                    <a:blip r:embed="rId6"/>
                     <a:stretch>
                       <a:fillRect/>
                     </a:stretch>
@@ -892,6 +895,9 @@
         </w:drawing>
       </w:r>
       <w:r>
+        <w:rPr>
+          <w:noProof/>
+        </w:rPr>
         <w:drawing>
           <wp:inline distT="0" distB="0" distL="0" distR="0" wp14:anchorId="27967AD3" wp14:editId="33DDDDB7">
             <wp:extent cx="1354485" cy="1281626"/>
@@ -908,7 +914,7 @@
                     <pic:cNvPicPr/>
                   </pic:nvPicPr>
                   <pic:blipFill>
-                    <a:blip r:embed="rId6"/>
+                    <a:blip r:embed="rId7"/>
                     <a:stretch>
                       <a:fillRect/>
                     </a:stretch>
@@ -972,6 +978,9 @@
     </w:p>
     <w:p>
       <w:r>
+        <w:rPr>
+          <w:noProof/>
+        </w:rPr>
         <w:drawing>
           <wp:inline distT="0" distB="0" distL="0" distR="0" wp14:anchorId="024CB3A2" wp14:editId="7B29B7CA">
             <wp:extent cx="5760720" cy="1257300"/>
@@ -988,7 +997,7 @@
                     <pic:cNvPicPr/>
                   </pic:nvPicPr>
                   <pic:blipFill>
-                    <a:blip r:embed="rId7"/>
+                    <a:blip r:embed="rId8"/>
                     <a:stretch>
                       <a:fillRect/>
                     </a:stretch>
@@ -1010,7 +1019,1864 @@
       </w:r>
     </w:p>
     <w:p/>
+    <w:p/>
+    <w:p/>
+    <w:p/>
+    <w:p/>
+    <w:p/>
+    <w:p/>
+    <w:p>
+      <w:pPr>
+        <w:rPr>
+          <w:b/>
+          <w:bCs/>
+          <w:sz w:val="36"/>
+          <w:szCs w:val="36"/>
+          <w:u w:val="single"/>
+        </w:rPr>
+      </w:pPr>
+      <w:r>
+        <w:rPr>
+          <w:b/>
+          <w:bCs/>
+          <w:sz w:val="36"/>
+          <w:szCs w:val="36"/>
+          <w:u w:val="single"/>
+        </w:rPr>
+        <w:lastRenderedPageBreak/>
+        <w:t>2. Schaltalgebra</w:t>
+      </w:r>
+    </w:p>
+    <w:p>
+      <w:r>
+        <w:rPr>
+          <w:b/>
+          <w:bCs/>
+          <w:u w:val="single"/>
+        </w:rPr>
+        <w:t>Definition:</w:t>
+      </w:r>
+      <w:r>
+        <w:t xml:space="preserve"> Schaltalgebra bezeichnet das Rechnen und Verknüpfen von Wahrheitswerten, um aus einem Input einen Output zu erhalten.</w:t>
+      </w:r>
+    </w:p>
+    <w:p/>
+    <w:p>
+      <w:pPr>
+        <w:rPr>
+          <w:b/>
+          <w:bCs/>
+          <w:u w:val="single"/>
+        </w:rPr>
+      </w:pPr>
+      <w:r>
+        <w:rPr>
+          <w:b/>
+          <w:bCs/>
+          <w:u w:val="single"/>
+        </w:rPr>
+        <w:t>Verknüpfungen:</w:t>
+      </w:r>
+    </w:p>
+    <w:p>
+      <w:pPr>
+        <w:pStyle w:val="Listenabsatz"/>
+        <w:numPr>
+          <w:ilvl w:val="0"/>
+          <w:numId w:val="10"/>
+        </w:numPr>
+        <w:sectPr>
+          <w:pgSz w:w="11906" w:h="16838"/>
+          <w:pgMar w:top="1417" w:right="1417" w:bottom="1134" w:left="1417" w:header="708" w:footer="708" w:gutter="0"/>
+          <w:cols w:space="708"/>
+          <w:docGrid w:linePitch="360"/>
+        </w:sectPr>
+      </w:pPr>
+    </w:p>
+    <w:p>
+      <w:pPr>
+        <w:pStyle w:val="Listenabsatz"/>
+        <w:numPr>
+          <w:ilvl w:val="0"/>
+          <w:numId w:val="10"/>
+        </w:numPr>
+      </w:pPr>
+      <w:r>
+        <w:t>Oder-</w:t>
+      </w:r>
+      <w:r>
+        <w:t>Verknüpfung</w:t>
+      </w:r>
+      <w:r>
+        <w:t xml:space="preserve">: </w:t>
+      </w:r>
+    </w:p>
+    <w:p>
+      <w:pPr>
+        <w:pStyle w:val="Listenabsatz"/>
+        <w:numPr>
+          <w:ilvl w:val="0"/>
+          <w:numId w:val="13"/>
+        </w:numPr>
+      </w:pPr>
+      <w:r>
+        <w:t xml:space="preserve">Schaltsymbol: </w:t>
+      </w:r>
+      <m:oMath>
+        <m:r>
+          <w:rPr>
+            <w:rFonts w:ascii="Cambria Math" w:hAnsi="Cambria Math"/>
+          </w:rPr>
+          <m:t>≥1</m:t>
+        </m:r>
+      </m:oMath>
+    </w:p>
+    <w:p>
+      <w:pPr>
+        <w:pStyle w:val="Listenabsatz"/>
+        <w:numPr>
+          <w:ilvl w:val="0"/>
+          <w:numId w:val="13"/>
+        </w:numPr>
+      </w:pPr>
+      <w:r>
+        <w:rPr>
+          <w:rFonts w:eastAsiaTheme="minorEastAsia"/>
+        </w:rPr>
+        <w:t xml:space="preserve">Logiksymbol: </w:t>
+      </w:r>
+      <m:oMath>
+        <m:r>
+          <w:rPr>
+            <w:rFonts w:ascii="Cambria Math" w:eastAsiaTheme="minorEastAsia" w:hAnsi="Cambria Math"/>
+          </w:rPr>
+          <m:t>∨</m:t>
+        </m:r>
+      </m:oMath>
+    </w:p>
+    <w:p>
+      <w:pPr>
+        <w:pStyle w:val="Listenabsatz"/>
+        <w:numPr>
+          <w:ilvl w:val="0"/>
+          <w:numId w:val="13"/>
+        </w:numPr>
+      </w:pPr>
+      <w:r>
+        <w:rPr>
+          <w:rFonts w:eastAsiaTheme="minorEastAsia"/>
+        </w:rPr>
+        <w:t xml:space="preserve">Wahrheitstabelle: </w:t>
+      </w:r>
+    </w:p>
+    <w:p>
+      <w:pPr>
+        <w:pStyle w:val="Listenabsatz"/>
+        <w:ind w:left="1080"/>
+      </w:pPr>
+      <w:r>
+        <w:drawing>
+          <wp:inline distT="0" distB="0" distL="0" distR="0" wp14:anchorId="610621EE" wp14:editId="15321EF4">
+            <wp:extent cx="1198011" cy="1353309"/>
+            <wp:effectExtent l="0" t="0" r="2540" b="0"/>
+            <wp:docPr id="61554278" name="Grafik 1" descr="Ein Bild, das Zahl, Schrift, Diagramm, Typografie enthält.&#10;&#10;Automatisch generierte Beschreibung"/>
+            <wp:cNvGraphicFramePr>
+              <a:graphicFrameLocks xmlns:a="http://schemas.openxmlformats.org/drawingml/2006/main" noChangeAspect="1"/>
+            </wp:cNvGraphicFramePr>
+            <a:graphic xmlns:a="http://schemas.openxmlformats.org/drawingml/2006/main">
+              <a:graphicData uri="http://schemas.openxmlformats.org/drawingml/2006/picture">
+                <pic:pic xmlns:pic="http://schemas.openxmlformats.org/drawingml/2006/picture">
+                  <pic:nvPicPr>
+                    <pic:cNvPr id="61554278" name="Grafik 1" descr="Ein Bild, das Zahl, Schrift, Diagramm, Typografie enthält.&#10;&#10;Automatisch generierte Beschreibung"/>
+                    <pic:cNvPicPr/>
+                  </pic:nvPicPr>
+                  <pic:blipFill>
+                    <a:blip r:embed="rId9"/>
+                    <a:stretch>
+                      <a:fillRect/>
+                    </a:stretch>
+                  </pic:blipFill>
+                  <pic:spPr>
+                    <a:xfrm>
+                      <a:off x="0" y="0"/>
+                      <a:ext cx="1198011" cy="1353309"/>
+                    </a:xfrm>
+                    <a:prstGeom prst="rect">
+                      <a:avLst/>
+                    </a:prstGeom>
+                  </pic:spPr>
+                </pic:pic>
+              </a:graphicData>
+            </a:graphic>
+          </wp:inline>
+        </w:drawing>
+      </w:r>
+    </w:p>
+    <w:p>
+      <w:pPr>
+        <w:pStyle w:val="Listenabsatz"/>
+        <w:numPr>
+          <w:ilvl w:val="0"/>
+          <w:numId w:val="10"/>
+        </w:numPr>
+      </w:pPr>
+      <w:r>
+        <w:t>Und-Verknüpfung:</w:t>
+      </w:r>
+    </w:p>
+    <w:p>
+      <w:pPr>
+        <w:pStyle w:val="Listenabsatz"/>
+        <w:numPr>
+          <w:ilvl w:val="0"/>
+          <w:numId w:val="13"/>
+        </w:numPr>
+      </w:pPr>
+      <w:r>
+        <w:t>Schaltsymbol: &amp;</w:t>
+      </w:r>
+    </w:p>
+    <w:p>
+      <w:pPr>
+        <w:pStyle w:val="Listenabsatz"/>
+        <w:numPr>
+          <w:ilvl w:val="0"/>
+          <w:numId w:val="13"/>
+        </w:numPr>
+      </w:pPr>
+      <w:r>
+        <w:t xml:space="preserve">Logiksymbol: </w:t>
+      </w:r>
+      <m:oMath>
+        <m:r>
+          <w:rPr>
+            <w:rFonts w:ascii="Cambria Math" w:hAnsi="Cambria Math"/>
+          </w:rPr>
+          <m:t>∧</m:t>
+        </m:r>
+      </m:oMath>
+    </w:p>
+    <w:p>
+      <w:pPr>
+        <w:pStyle w:val="Listenabsatz"/>
+        <w:numPr>
+          <w:ilvl w:val="0"/>
+          <w:numId w:val="13"/>
+        </w:numPr>
+      </w:pPr>
+      <w:r>
+        <w:rPr>
+          <w:rFonts w:eastAsiaTheme="minorEastAsia"/>
+        </w:rPr>
+        <w:t>Wahrheitstabelle:</w:t>
+      </w:r>
+    </w:p>
+    <w:p>
+      <w:pPr>
+        <w:pStyle w:val="Listenabsatz"/>
+        <w:ind w:left="1080"/>
+      </w:pPr>
+      <w:r>
+        <w:drawing>
+          <wp:inline distT="0" distB="0" distL="0" distR="0" wp14:anchorId="2B079E7B" wp14:editId="30566FE8">
+            <wp:extent cx="1090005" cy="1261579"/>
+            <wp:effectExtent l="0" t="0" r="0" b="0"/>
+            <wp:docPr id="852836337" name="Grafik 1" descr="Ein Bild, das Zahl, Schrift, Diagramm, Typografie enthält.&#10;&#10;Automatisch generierte Beschreibung"/>
+            <wp:cNvGraphicFramePr>
+              <a:graphicFrameLocks xmlns:a="http://schemas.openxmlformats.org/drawingml/2006/main" noChangeAspect="1"/>
+            </wp:cNvGraphicFramePr>
+            <a:graphic xmlns:a="http://schemas.openxmlformats.org/drawingml/2006/main">
+              <a:graphicData uri="http://schemas.openxmlformats.org/drawingml/2006/picture">
+                <pic:pic xmlns:pic="http://schemas.openxmlformats.org/drawingml/2006/picture">
+                  <pic:nvPicPr>
+                    <pic:cNvPr id="852836337" name="Grafik 1" descr="Ein Bild, das Zahl, Schrift, Diagramm, Typografie enthält.&#10;&#10;Automatisch generierte Beschreibung"/>
+                    <pic:cNvPicPr/>
+                  </pic:nvPicPr>
+                  <pic:blipFill>
+                    <a:blip r:embed="rId10"/>
+                    <a:stretch>
+                      <a:fillRect/>
+                    </a:stretch>
+                  </pic:blipFill>
+                  <pic:spPr>
+                    <a:xfrm>
+                      <a:off x="0" y="0"/>
+                      <a:ext cx="1127966" cy="1305515"/>
+                    </a:xfrm>
+                    <a:prstGeom prst="rect">
+                      <a:avLst/>
+                    </a:prstGeom>
+                  </pic:spPr>
+                </pic:pic>
+              </a:graphicData>
+            </a:graphic>
+          </wp:inline>
+        </w:drawing>
+      </w:r>
+    </w:p>
+    <w:p>
+      <w:pPr>
+        <w:pStyle w:val="Listenabsatz"/>
+        <w:ind w:left="1080"/>
+        <w:sectPr>
+          <w:type w:val="continuous"/>
+          <w:pgSz w:w="11906" w:h="16838"/>
+          <w:pgMar w:top="1417" w:right="1417" w:bottom="1134" w:left="1417" w:header="708" w:footer="708" w:gutter="0"/>
+          <w:cols w:num="2" w:space="708"/>
+          <w:docGrid w:linePitch="360"/>
+        </w:sectPr>
+      </w:pPr>
+    </w:p>
+    <w:p>
+      <w:pPr>
+        <w:pStyle w:val="Listenabsatz"/>
+        <w:ind w:left="1080"/>
+      </w:pPr>
+    </w:p>
+    <w:p>
+      <w:pPr>
+        <w:sectPr>
+          <w:type w:val="continuous"/>
+          <w:pgSz w:w="11906" w:h="16838"/>
+          <w:pgMar w:top="1417" w:right="1417" w:bottom="1134" w:left="1417" w:header="708" w:footer="708" w:gutter="0"/>
+          <w:cols w:num="2" w:space="708"/>
+          <w:docGrid w:linePitch="360"/>
+        </w:sectPr>
+      </w:pPr>
+    </w:p>
+    <w:p>
+      <w:pPr>
+        <w:pStyle w:val="Listenabsatz"/>
+        <w:numPr>
+          <w:ilvl w:val="0"/>
+          <w:numId w:val="10"/>
+        </w:numPr>
+      </w:pPr>
+      <w:r>
+        <w:t>Exklusiv Oder-Verknüpfung:</w:t>
+      </w:r>
+    </w:p>
+    <w:p>
+      <w:pPr>
+        <w:pStyle w:val="Listenabsatz"/>
+        <w:numPr>
+          <w:ilvl w:val="0"/>
+          <w:numId w:val="13"/>
+        </w:numPr>
+      </w:pPr>
+      <w:r>
+        <w:t>Schaltsymbol: = 1</w:t>
+      </w:r>
+    </w:p>
+    <w:p>
+      <w:pPr>
+        <w:pStyle w:val="Listenabsatz"/>
+        <w:numPr>
+          <w:ilvl w:val="0"/>
+          <w:numId w:val="13"/>
+        </w:numPr>
+      </w:pPr>
+      <w:r>
+        <w:t xml:space="preserve">Logiksymbol: </w:t>
+      </w:r>
+      <m:oMath>
+        <m:bar>
+          <m:barPr>
+            <m:ctrlPr>
+              <w:rPr>
+                <w:rFonts w:ascii="Cambria Math" w:hAnsi="Cambria Math"/>
+                <w:i/>
+              </w:rPr>
+            </m:ctrlPr>
+          </m:barPr>
+          <m:e>
+            <m:r>
+              <w:rPr>
+                <w:rFonts w:ascii="Cambria Math" w:hAnsi="Cambria Math"/>
+              </w:rPr>
+              <m:t>∨</m:t>
+            </m:r>
+          </m:e>
+        </m:bar>
+      </m:oMath>
+    </w:p>
+    <w:p>
+      <w:pPr>
+        <w:pStyle w:val="Listenabsatz"/>
+        <w:numPr>
+          <w:ilvl w:val="0"/>
+          <w:numId w:val="13"/>
+        </w:numPr>
+      </w:pPr>
+      <w:r>
+        <w:t>Wahrheitstabelle:</w:t>
+      </w:r>
+    </w:p>
+    <w:p>
+      <w:pPr>
+        <w:pStyle w:val="Listenabsatz"/>
+        <w:ind w:left="1080"/>
+      </w:pPr>
+      <w:r>
+        <w:drawing>
+          <wp:inline distT="0" distB="0" distL="0" distR="0" wp14:anchorId="2F63AD12" wp14:editId="292C6108">
+            <wp:extent cx="1194351" cy="1339816"/>
+            <wp:effectExtent l="0" t="0" r="6350" b="0"/>
+            <wp:docPr id="9316838" name="Grafik 1" descr="Ein Bild, das Zahl, Diagramm, Schrift, Typografie enthält.&#10;&#10;Automatisch generierte Beschreibung"/>
+            <wp:cNvGraphicFramePr>
+              <a:graphicFrameLocks xmlns:a="http://schemas.openxmlformats.org/drawingml/2006/main" noChangeAspect="1"/>
+            </wp:cNvGraphicFramePr>
+            <a:graphic xmlns:a="http://schemas.openxmlformats.org/drawingml/2006/main">
+              <a:graphicData uri="http://schemas.openxmlformats.org/drawingml/2006/picture">
+                <pic:pic xmlns:pic="http://schemas.openxmlformats.org/drawingml/2006/picture">
+                  <pic:nvPicPr>
+                    <pic:cNvPr id="9316838" name="Grafik 1" descr="Ein Bild, das Zahl, Diagramm, Schrift, Typografie enthält.&#10;&#10;Automatisch generierte Beschreibung"/>
+                    <pic:cNvPicPr/>
+                  </pic:nvPicPr>
+                  <pic:blipFill>
+                    <a:blip r:embed="rId11"/>
+                    <a:stretch>
+                      <a:fillRect/>
+                    </a:stretch>
+                  </pic:blipFill>
+                  <pic:spPr>
+                    <a:xfrm>
+                      <a:off x="0" y="0"/>
+                      <a:ext cx="1205302" cy="1352101"/>
+                    </a:xfrm>
+                    <a:prstGeom prst="rect">
+                      <a:avLst/>
+                    </a:prstGeom>
+                  </pic:spPr>
+                </pic:pic>
+              </a:graphicData>
+            </a:graphic>
+          </wp:inline>
+        </w:drawing>
+      </w:r>
+    </w:p>
+    <w:p>
+      <w:pPr>
+        <w:pStyle w:val="Listenabsatz"/>
+        <w:numPr>
+          <w:ilvl w:val="0"/>
+          <w:numId w:val="10"/>
+        </w:numPr>
+      </w:pPr>
+      <w:r>
+        <w:t>Nicht Oder-Verknüpfung:</w:t>
+      </w:r>
+    </w:p>
+    <w:p>
+      <w:pPr>
+        <w:pStyle w:val="Listenabsatz"/>
+        <w:numPr>
+          <w:ilvl w:val="0"/>
+          <w:numId w:val="13"/>
+        </w:numPr>
+      </w:pPr>
+      <w:r>
+        <w:t xml:space="preserve">Schaltsymbol: </w:t>
+      </w:r>
+      <m:oMath>
+        <m:r>
+          <w:rPr>
+            <w:rFonts w:ascii="Cambria Math" w:hAnsi="Cambria Math"/>
+          </w:rPr>
+          <m:t>≥1</m:t>
+        </m:r>
+        <m:r>
+          <w:rPr>
+            <w:rFonts w:ascii="Cambria Math" w:eastAsiaTheme="minorEastAsia" w:hAnsi="Cambria Math"/>
+          </w:rPr>
+          <m:t>+ ∘</m:t>
+        </m:r>
+      </m:oMath>
+    </w:p>
+    <w:p>
+      <w:pPr>
+        <w:pStyle w:val="Listenabsatz"/>
+        <w:numPr>
+          <w:ilvl w:val="0"/>
+          <w:numId w:val="13"/>
+        </w:numPr>
+      </w:pPr>
+      <w:r>
+        <w:rPr>
+          <w:rFonts w:eastAsiaTheme="minorEastAsia"/>
+        </w:rPr>
+        <w:t xml:space="preserve">Logiksymbol: </w:t>
+      </w:r>
+      <m:oMath>
+        <m:bar>
+          <m:barPr>
+            <m:pos m:val="top"/>
+            <m:ctrlPr>
+              <w:rPr>
+                <w:rFonts w:ascii="Cambria Math" w:eastAsiaTheme="minorEastAsia" w:hAnsi="Cambria Math"/>
+                <w:i/>
+              </w:rPr>
+            </m:ctrlPr>
+          </m:barPr>
+          <m:e>
+            <m:r>
+              <w:rPr>
+                <w:rFonts w:ascii="Cambria Math" w:eastAsiaTheme="minorEastAsia" w:hAnsi="Cambria Math"/>
+              </w:rPr>
+              <m:t>∨</m:t>
+            </m:r>
+          </m:e>
+        </m:bar>
+      </m:oMath>
+    </w:p>
+    <w:p>
+      <w:pPr>
+        <w:pStyle w:val="Listenabsatz"/>
+        <w:numPr>
+          <w:ilvl w:val="0"/>
+          <w:numId w:val="13"/>
+        </w:numPr>
+      </w:pPr>
+      <w:r>
+        <w:rPr>
+          <w:rFonts w:eastAsiaTheme="minorEastAsia"/>
+        </w:rPr>
+        <w:t>Wahrheitstabelle:</w:t>
+      </w:r>
+    </w:p>
+    <w:p>
+      <w:pPr>
+        <w:pStyle w:val="Listenabsatz"/>
+        <w:ind w:left="1080"/>
+      </w:pPr>
+      <w:r>
+        <w:drawing>
+          <wp:inline distT="0" distB="0" distL="0" distR="0" wp14:anchorId="10F84594" wp14:editId="578A086C">
+            <wp:extent cx="1222460" cy="1356586"/>
+            <wp:effectExtent l="0" t="0" r="0" b="0"/>
+            <wp:docPr id="896583386" name="Grafik 1" descr="Ein Bild, das Zahl, Diagramm, Schrift, Typografie enthält.&#10;&#10;Automatisch generierte Beschreibung"/>
+            <wp:cNvGraphicFramePr>
+              <a:graphicFrameLocks xmlns:a="http://schemas.openxmlformats.org/drawingml/2006/main" noChangeAspect="1"/>
+            </wp:cNvGraphicFramePr>
+            <a:graphic xmlns:a="http://schemas.openxmlformats.org/drawingml/2006/main">
+              <a:graphicData uri="http://schemas.openxmlformats.org/drawingml/2006/picture">
+                <pic:pic xmlns:pic="http://schemas.openxmlformats.org/drawingml/2006/picture">
+                  <pic:nvPicPr>
+                    <pic:cNvPr id="896583386" name="Grafik 1" descr="Ein Bild, das Zahl, Diagramm, Schrift, Typografie enthält.&#10;&#10;Automatisch generierte Beschreibung"/>
+                    <pic:cNvPicPr/>
+                  </pic:nvPicPr>
+                  <pic:blipFill>
+                    <a:blip r:embed="rId12"/>
+                    <a:stretch>
+                      <a:fillRect/>
+                    </a:stretch>
+                  </pic:blipFill>
+                  <pic:spPr>
+                    <a:xfrm>
+                      <a:off x="0" y="0"/>
+                      <a:ext cx="1229065" cy="1363916"/>
+                    </a:xfrm>
+                    <a:prstGeom prst="rect">
+                      <a:avLst/>
+                    </a:prstGeom>
+                  </pic:spPr>
+                </pic:pic>
+              </a:graphicData>
+            </a:graphic>
+          </wp:inline>
+        </w:drawing>
+      </w:r>
+    </w:p>
+    <w:p>
+      <w:pPr>
+        <w:sectPr>
+          <w:type w:val="continuous"/>
+          <w:pgSz w:w="11906" w:h="16838"/>
+          <w:pgMar w:top="1417" w:right="1417" w:bottom="1134" w:left="1417" w:header="708" w:footer="708" w:gutter="0"/>
+          <w:cols w:num="2" w:space="708"/>
+          <w:docGrid w:linePitch="360"/>
+        </w:sectPr>
+      </w:pPr>
+    </w:p>
+    <w:p>
+      <w:pPr>
+        <w:pStyle w:val="Listenabsatz"/>
+        <w:ind w:left="1080"/>
+      </w:pPr>
+    </w:p>
+    <w:p/>
+    <w:p>
+      <w:pPr>
+        <w:rPr>
+          <w:b/>
+          <w:bCs/>
+          <w:u w:val="single"/>
+        </w:rPr>
+        <w:sectPr>
+          <w:type w:val="continuous"/>
+          <w:pgSz w:w="11906" w:h="16838"/>
+          <w:pgMar w:top="1417" w:right="1417" w:bottom="1134" w:left="1417" w:header="708" w:footer="708" w:gutter="0"/>
+          <w:cols w:num="2" w:space="708"/>
+          <w:docGrid w:linePitch="360"/>
+        </w:sectPr>
+      </w:pPr>
+    </w:p>
+    <w:p>
+      <w:r>
+        <w:rPr>
+          <w:b/>
+          <w:bCs/>
+          <w:u w:val="single"/>
+        </w:rPr>
+        <w:t>Postulate:</w:t>
+      </w:r>
+      <w:r>
+        <w:t xml:space="preserve"> Postulate legen als feste Regeln den Grundstein für die Schaltalgebra fest:</w:t>
+      </w:r>
+    </w:p>
+    <w:p>
+      <w:pPr>
+        <w:pStyle w:val="Listenabsatz"/>
+        <w:numPr>
+          <w:ilvl w:val="0"/>
+          <w:numId w:val="13"/>
+        </w:numPr>
+      </w:pPr>
+      <w:r>
+        <w:t>Es gibt nur die Konstanten 0 und 1</w:t>
+      </w:r>
+    </w:p>
+    <w:p>
+      <w:pPr>
+        <w:pStyle w:val="Listenabsatz"/>
+        <w:numPr>
+          <w:ilvl w:val="0"/>
+          <w:numId w:val="13"/>
+        </w:numPr>
+      </w:pPr>
+      <m:oMath>
+        <m:r>
+          <w:rPr>
+            <w:rFonts w:ascii="Cambria Math" w:hAnsi="Cambria Math"/>
+          </w:rPr>
+          <m:t>0∧0=0</m:t>
+        </m:r>
+      </m:oMath>
+    </w:p>
+    <w:p>
+      <w:pPr>
+        <w:pStyle w:val="Listenabsatz"/>
+        <w:numPr>
+          <w:ilvl w:val="0"/>
+          <w:numId w:val="13"/>
+        </w:numPr>
+      </w:pPr>
+      <m:oMath>
+        <m:r>
+          <w:rPr>
+            <w:rFonts w:ascii="Cambria Math" w:hAnsi="Cambria Math"/>
+          </w:rPr>
+          <m:t>0∨0=0</m:t>
+        </m:r>
+      </m:oMath>
+    </w:p>
+    <w:p>
+      <w:pPr>
+        <w:pStyle w:val="Listenabsatz"/>
+        <w:numPr>
+          <w:ilvl w:val="0"/>
+          <w:numId w:val="13"/>
+        </w:numPr>
+      </w:pPr>
+      <m:oMath>
+        <m:r>
+          <w:rPr>
+            <w:rFonts w:ascii="Cambria Math" w:hAnsi="Cambria Math"/>
+          </w:rPr>
+          <m:t>1</m:t>
+        </m:r>
+        <m:r>
+          <w:rPr>
+            <w:rFonts w:ascii="Cambria Math" w:hAnsi="Cambria Math"/>
+          </w:rPr>
+          <m:t>∧</m:t>
+        </m:r>
+        <m:r>
+          <w:rPr>
+            <w:rFonts w:ascii="Cambria Math" w:hAnsi="Cambria Math"/>
+          </w:rPr>
+          <m:t>1</m:t>
+        </m:r>
+        <m:r>
+          <w:rPr>
+            <w:rFonts w:ascii="Cambria Math" w:hAnsi="Cambria Math"/>
+          </w:rPr>
+          <m:t>=</m:t>
+        </m:r>
+        <m:r>
+          <w:rPr>
+            <w:rFonts w:ascii="Cambria Math" w:hAnsi="Cambria Math"/>
+          </w:rPr>
+          <m:t>1</m:t>
+        </m:r>
+      </m:oMath>
+    </w:p>
+    <w:p>
+      <w:pPr>
+        <w:pStyle w:val="Listenabsatz"/>
+        <w:numPr>
+          <w:ilvl w:val="0"/>
+          <w:numId w:val="13"/>
+        </w:numPr>
+      </w:pPr>
+      <m:oMath>
+        <m:r>
+          <w:rPr>
+            <w:rFonts w:ascii="Cambria Math" w:hAnsi="Cambria Math"/>
+          </w:rPr>
+          <m:t>1</m:t>
+        </m:r>
+        <m:r>
+          <w:rPr>
+            <w:rFonts w:ascii="Cambria Math" w:hAnsi="Cambria Math"/>
+          </w:rPr>
+          <m:t>∨</m:t>
+        </m:r>
+        <m:r>
+          <w:rPr>
+            <w:rFonts w:ascii="Cambria Math" w:hAnsi="Cambria Math"/>
+          </w:rPr>
+          <m:t>1</m:t>
+        </m:r>
+        <m:r>
+          <w:rPr>
+            <w:rFonts w:ascii="Cambria Math" w:hAnsi="Cambria Math"/>
+          </w:rPr>
+          <m:t>=</m:t>
+        </m:r>
+        <m:r>
+          <w:rPr>
+            <w:rFonts w:ascii="Cambria Math" w:hAnsi="Cambria Math"/>
+          </w:rPr>
+          <m:t>1</m:t>
+        </m:r>
+      </m:oMath>
+    </w:p>
+    <w:p>
+      <w:pPr>
+        <w:pStyle w:val="Listenabsatz"/>
+        <w:numPr>
+          <w:ilvl w:val="0"/>
+          <w:numId w:val="13"/>
+        </w:numPr>
+      </w:pPr>
+      <m:oMath>
+        <m:r>
+          <w:rPr>
+            <w:rFonts w:ascii="Cambria Math" w:hAnsi="Cambria Math"/>
+          </w:rPr>
+          <m:t>1</m:t>
+        </m:r>
+        <m:r>
+          <w:rPr>
+            <w:rFonts w:ascii="Cambria Math" w:hAnsi="Cambria Math"/>
+          </w:rPr>
+          <m:t>∧0=0</m:t>
+        </m:r>
+        <m:r>
+          <w:rPr>
+            <w:rFonts w:ascii="Cambria Math" w:hAnsi="Cambria Math"/>
+          </w:rPr>
+          <m:t xml:space="preserve"> und 0∧1=0</m:t>
+        </m:r>
+      </m:oMath>
+    </w:p>
+    <w:p>
+      <w:pPr>
+        <w:pStyle w:val="Listenabsatz"/>
+        <w:numPr>
+          <w:ilvl w:val="0"/>
+          <w:numId w:val="13"/>
+        </w:numPr>
+      </w:pPr>
+      <m:oMath>
+        <m:r>
+          <w:rPr>
+            <w:rFonts w:ascii="Cambria Math" w:hAnsi="Cambria Math"/>
+          </w:rPr>
+          <m:t>1∨</m:t>
+        </m:r>
+        <m:r>
+          <w:rPr>
+            <w:rFonts w:ascii="Cambria Math" w:hAnsi="Cambria Math"/>
+          </w:rPr>
+          <m:t>0</m:t>
+        </m:r>
+        <m:r>
+          <w:rPr>
+            <w:rFonts w:ascii="Cambria Math" w:hAnsi="Cambria Math"/>
+          </w:rPr>
+          <m:t>=1</m:t>
+        </m:r>
+        <m:r>
+          <w:rPr>
+            <w:rFonts w:ascii="Cambria Math" w:hAnsi="Cambria Math"/>
+          </w:rPr>
+          <m:t xml:space="preserve"> und 0</m:t>
+        </m:r>
+        <m:r>
+          <w:rPr>
+            <w:rFonts w:ascii="Cambria Math" w:hAnsi="Cambria Math"/>
+          </w:rPr>
+          <m:t>∨1=1</m:t>
+        </m:r>
+      </m:oMath>
+    </w:p>
+    <w:p>
+      <w:pPr>
+        <w:pStyle w:val="Listenabsatz"/>
+        <w:numPr>
+          <w:ilvl w:val="0"/>
+          <w:numId w:val="13"/>
+        </w:numPr>
+      </w:pPr>
+      <m:oMath>
+        <m:bar>
+          <m:barPr>
+            <m:pos m:val="top"/>
+            <m:ctrlPr>
+              <w:rPr>
+                <w:rFonts w:ascii="Cambria Math" w:hAnsi="Cambria Math"/>
+                <w:i/>
+              </w:rPr>
+            </m:ctrlPr>
+          </m:barPr>
+          <m:e>
+            <m:r>
+              <w:rPr>
+                <w:rFonts w:ascii="Cambria Math" w:hAnsi="Cambria Math"/>
+              </w:rPr>
+              <m:t>1</m:t>
+            </m:r>
+          </m:e>
+        </m:bar>
+        <m:r>
+          <w:rPr>
+            <w:rFonts w:ascii="Cambria Math" w:hAnsi="Cambria Math"/>
+          </w:rPr>
+          <m:t xml:space="preserve">=0 und </m:t>
+        </m:r>
+        <m:bar>
+          <m:barPr>
+            <m:pos m:val="top"/>
+            <m:ctrlPr>
+              <w:rPr>
+                <w:rFonts w:ascii="Cambria Math" w:hAnsi="Cambria Math"/>
+                <w:i/>
+              </w:rPr>
+            </m:ctrlPr>
+          </m:barPr>
+          <m:e>
+            <m:r>
+              <w:rPr>
+                <w:rFonts w:ascii="Cambria Math" w:hAnsi="Cambria Math"/>
+              </w:rPr>
+              <m:t>0</m:t>
+            </m:r>
+          </m:e>
+        </m:bar>
+        <m:r>
+          <w:rPr>
+            <w:rFonts w:ascii="Cambria Math" w:hAnsi="Cambria Math"/>
+          </w:rPr>
+          <m:t>=1</m:t>
+        </m:r>
+      </m:oMath>
+    </w:p>
+    <w:p>
+      <w:r>
+        <w:rPr>
+          <w:b/>
+          <w:bCs/>
+          <w:u w:val="single"/>
+        </w:rPr>
+        <w:lastRenderedPageBreak/>
+        <w:t>Theoreme:</w:t>
+      </w:r>
+      <w:r>
+        <w:t xml:space="preserve"> Aus den Postulaten lassen sich grundlegende Theoreme ableiten: </w:t>
+      </w:r>
+    </w:p>
+    <w:p>
+      <w:pPr>
+        <w:pStyle w:val="Listenabsatz"/>
+        <w:numPr>
+          <w:ilvl w:val="0"/>
+          <w:numId w:val="13"/>
+        </w:numPr>
+      </w:pPr>
+      <m:oMath>
+        <m:r>
+          <w:rPr>
+            <w:rFonts w:ascii="Cambria Math" w:hAnsi="Cambria Math"/>
+          </w:rPr>
+          <m:t>A∨0=A</m:t>
+        </m:r>
+      </m:oMath>
+    </w:p>
+    <w:p>
+      <w:pPr>
+        <w:pStyle w:val="Listenabsatz"/>
+        <w:numPr>
+          <w:ilvl w:val="0"/>
+          <w:numId w:val="13"/>
+        </w:numPr>
+      </w:pPr>
+      <m:oMath>
+        <m:r>
+          <w:rPr>
+            <w:rFonts w:ascii="Cambria Math" w:hAnsi="Cambria Math"/>
+          </w:rPr>
+          <m:t>A∨1=1</m:t>
+        </m:r>
+      </m:oMath>
+    </w:p>
+    <w:p>
+      <w:pPr>
+        <w:pStyle w:val="Listenabsatz"/>
+        <w:numPr>
+          <w:ilvl w:val="0"/>
+          <w:numId w:val="13"/>
+        </w:numPr>
+      </w:pPr>
+      <m:oMath>
+        <m:r>
+          <w:rPr>
+            <w:rFonts w:ascii="Cambria Math" w:hAnsi="Cambria Math"/>
+          </w:rPr>
+          <m:t>A∧</m:t>
+        </m:r>
+        <m:r>
+          <w:rPr>
+            <w:rFonts w:ascii="Cambria Math" w:hAnsi="Cambria Math"/>
+          </w:rPr>
+          <m:t>0=</m:t>
+        </m:r>
+        <m:r>
+          <w:rPr>
+            <w:rFonts w:ascii="Cambria Math" w:hAnsi="Cambria Math"/>
+          </w:rPr>
+          <m:t>0</m:t>
+        </m:r>
+      </m:oMath>
+    </w:p>
+    <w:p>
+      <w:pPr>
+        <w:pStyle w:val="Listenabsatz"/>
+        <w:numPr>
+          <w:ilvl w:val="0"/>
+          <w:numId w:val="13"/>
+        </w:numPr>
+      </w:pPr>
+      <m:oMath>
+        <m:r>
+          <w:rPr>
+            <w:rFonts w:ascii="Cambria Math" w:hAnsi="Cambria Math"/>
+          </w:rPr>
+          <m:t>A</m:t>
+        </m:r>
+        <m:r>
+          <w:rPr>
+            <w:rFonts w:ascii="Cambria Math" w:hAnsi="Cambria Math"/>
+          </w:rPr>
+          <m:t>∧</m:t>
+        </m:r>
+        <m:r>
+          <w:rPr>
+            <w:rFonts w:ascii="Cambria Math" w:hAnsi="Cambria Math"/>
+          </w:rPr>
+          <m:t>1=</m:t>
+        </m:r>
+        <m:r>
+          <w:rPr>
+            <w:rFonts w:ascii="Cambria Math" w:hAnsi="Cambria Math"/>
+          </w:rPr>
+          <m:t>A</m:t>
+        </m:r>
+      </m:oMath>
+    </w:p>
+    <w:p>
+      <w:pPr>
+        <w:pStyle w:val="Listenabsatz"/>
+        <w:numPr>
+          <w:ilvl w:val="0"/>
+          <w:numId w:val="13"/>
+        </w:numPr>
+      </w:pPr>
+      <m:oMath>
+        <m:r>
+          <w:rPr>
+            <w:rFonts w:ascii="Cambria Math" w:hAnsi="Cambria Math"/>
+          </w:rPr>
+          <m:t>A∨</m:t>
+        </m:r>
+        <m:r>
+          <w:rPr>
+            <w:rFonts w:ascii="Cambria Math" w:hAnsi="Cambria Math"/>
+          </w:rPr>
+          <m:t>A</m:t>
+        </m:r>
+        <m:r>
+          <w:rPr>
+            <w:rFonts w:ascii="Cambria Math" w:hAnsi="Cambria Math"/>
+          </w:rPr>
+          <m:t>=A</m:t>
+        </m:r>
+      </m:oMath>
+    </w:p>
+    <w:p>
+      <w:pPr>
+        <w:pStyle w:val="Listenabsatz"/>
+        <w:numPr>
+          <w:ilvl w:val="0"/>
+          <w:numId w:val="13"/>
+        </w:numPr>
+      </w:pPr>
+      <m:oMath>
+        <m:r>
+          <w:rPr>
+            <w:rFonts w:ascii="Cambria Math" w:hAnsi="Cambria Math"/>
+          </w:rPr>
+          <m:t>A</m:t>
+        </m:r>
+        <m:r>
+          <w:rPr>
+            <w:rFonts w:ascii="Cambria Math" w:hAnsi="Cambria Math"/>
+          </w:rPr>
+          <m:t>∧A</m:t>
+        </m:r>
+        <m:r>
+          <w:rPr>
+            <w:rFonts w:ascii="Cambria Math" w:hAnsi="Cambria Math"/>
+          </w:rPr>
+          <m:t>=</m:t>
+        </m:r>
+        <m:r>
+          <w:rPr>
+            <w:rFonts w:ascii="Cambria Math" w:hAnsi="Cambria Math"/>
+          </w:rPr>
+          <m:t>A</m:t>
+        </m:r>
+      </m:oMath>
+    </w:p>
+    <w:p>
+      <w:pPr>
+        <w:pStyle w:val="Listenabsatz"/>
+        <w:numPr>
+          <w:ilvl w:val="0"/>
+          <w:numId w:val="13"/>
+        </w:numPr>
+      </w:pPr>
+      <m:oMath>
+        <m:r>
+          <w:rPr>
+            <w:rFonts w:ascii="Cambria Math" w:hAnsi="Cambria Math"/>
+          </w:rPr>
+          <m:t>A∨</m:t>
+        </m:r>
+        <m:bar>
+          <m:barPr>
+            <m:pos m:val="top"/>
+            <m:ctrlPr>
+              <w:rPr>
+                <w:rFonts w:ascii="Cambria Math" w:hAnsi="Cambria Math"/>
+                <w:i/>
+              </w:rPr>
+            </m:ctrlPr>
+          </m:barPr>
+          <m:e>
+            <m:r>
+              <w:rPr>
+                <w:rFonts w:ascii="Cambria Math" w:hAnsi="Cambria Math"/>
+              </w:rPr>
+              <m:t>A</m:t>
+            </m:r>
+          </m:e>
+        </m:bar>
+        <m:r>
+          <w:rPr>
+            <w:rFonts w:ascii="Cambria Math" w:hAnsi="Cambria Math"/>
+          </w:rPr>
+          <m:t>=1</m:t>
+        </m:r>
+      </m:oMath>
+    </w:p>
+    <w:p>
+      <w:pPr>
+        <w:pStyle w:val="Listenabsatz"/>
+        <w:numPr>
+          <w:ilvl w:val="0"/>
+          <w:numId w:val="13"/>
+        </w:numPr>
+      </w:pPr>
+      <m:oMath>
+        <m:r>
+          <w:rPr>
+            <w:rFonts w:ascii="Cambria Math" w:hAnsi="Cambria Math"/>
+          </w:rPr>
+          <m:t>A</m:t>
+        </m:r>
+        <m:r>
+          <w:rPr>
+            <w:rFonts w:ascii="Cambria Math" w:hAnsi="Cambria Math"/>
+          </w:rPr>
+          <m:t>∧</m:t>
+        </m:r>
+        <m:bar>
+          <m:barPr>
+            <m:pos m:val="top"/>
+            <m:ctrlPr>
+              <w:rPr>
+                <w:rFonts w:ascii="Cambria Math" w:hAnsi="Cambria Math"/>
+                <w:i/>
+              </w:rPr>
+            </m:ctrlPr>
+          </m:barPr>
+          <m:e>
+            <m:r>
+              <w:rPr>
+                <w:rFonts w:ascii="Cambria Math" w:hAnsi="Cambria Math"/>
+              </w:rPr>
+              <m:t>A</m:t>
+            </m:r>
+          </m:e>
+        </m:bar>
+        <m:r>
+          <w:rPr>
+            <w:rFonts w:ascii="Cambria Math" w:hAnsi="Cambria Math"/>
+          </w:rPr>
+          <m:t>=</m:t>
+        </m:r>
+        <m:r>
+          <w:rPr>
+            <w:rFonts w:ascii="Cambria Math" w:hAnsi="Cambria Math"/>
+          </w:rPr>
+          <m:t>0</m:t>
+        </m:r>
+      </m:oMath>
+    </w:p>
+    <w:p>
+      <w:pPr>
+        <w:pStyle w:val="Listenabsatz"/>
+        <w:numPr>
+          <w:ilvl w:val="0"/>
+          <w:numId w:val="13"/>
+        </w:numPr>
+      </w:pPr>
+      <m:oMath>
+        <m:bar>
+          <m:barPr>
+            <m:pos m:val="top"/>
+            <m:ctrlPr>
+              <w:rPr>
+                <w:rFonts w:ascii="Cambria Math" w:hAnsi="Cambria Math"/>
+                <w:i/>
+              </w:rPr>
+            </m:ctrlPr>
+          </m:barPr>
+          <m:e>
+            <m:bar>
+              <m:barPr>
+                <m:pos m:val="top"/>
+                <m:ctrlPr>
+                  <w:rPr>
+                    <w:rFonts w:ascii="Cambria Math" w:hAnsi="Cambria Math"/>
+                    <w:i/>
+                  </w:rPr>
+                </m:ctrlPr>
+              </m:barPr>
+              <m:e>
+                <m:r>
+                  <w:rPr>
+                    <w:rFonts w:ascii="Cambria Math" w:hAnsi="Cambria Math"/>
+                  </w:rPr>
+                  <m:t>A</m:t>
+                </m:r>
+              </m:e>
+            </m:bar>
+          </m:e>
+        </m:bar>
+        <m:r>
+          <w:rPr>
+            <w:rFonts w:ascii="Cambria Math" w:hAnsi="Cambria Math"/>
+          </w:rPr>
+          <m:t>=A</m:t>
+        </m:r>
+      </m:oMath>
+    </w:p>
+    <w:p>
+      <w:pPr>
+        <w:pStyle w:val="Listenabsatz"/>
+        <w:ind w:left="1080"/>
+      </w:pPr>
+    </w:p>
+    <w:p>
+      <w:pPr>
+        <w:rPr>
+          <w:b/>
+          <w:bCs/>
+          <w:u w:val="single"/>
+        </w:rPr>
+      </w:pPr>
+      <w:r>
+        <w:rPr>
+          <w:b/>
+          <w:bCs/>
+          <w:u w:val="single"/>
+        </w:rPr>
+        <w:t>Gesetze:</w:t>
+      </w:r>
+    </w:p>
+    <w:p>
+      <w:pPr>
+        <w:pStyle w:val="Listenabsatz"/>
+        <w:numPr>
+          <w:ilvl w:val="0"/>
+          <w:numId w:val="14"/>
+        </w:numPr>
+      </w:pPr>
+      <w:r>
+        <w:t>Kommutativgesetz bei Und &amp; Oder:</w:t>
+      </w:r>
+      <w:r>
+        <w:t xml:space="preserve"> </w:t>
+      </w:r>
+    </w:p>
+    <w:p>
+      <w:pPr>
+        <w:pStyle w:val="Listenabsatz"/>
+      </w:pPr>
+      <m:oMathPara>
+        <m:oMathParaPr>
+          <m:jc m:val="left"/>
+        </m:oMathParaPr>
+        <m:oMath>
+          <m:r>
+            <w:rPr>
+              <w:rFonts w:ascii="Cambria Math" w:hAnsi="Cambria Math"/>
+            </w:rPr>
+            <m:t>A</m:t>
+          </m:r>
+          <m:r>
+            <w:rPr>
+              <w:rFonts w:ascii="Cambria Math" w:hAnsi="Cambria Math"/>
+            </w:rPr>
+            <m:t>∨</m:t>
+          </m:r>
+          <m:r>
+            <w:rPr>
+              <w:rFonts w:ascii="Cambria Math" w:hAnsi="Cambria Math"/>
+            </w:rPr>
+            <m:t>B=B</m:t>
+          </m:r>
+          <m:r>
+            <w:rPr>
+              <w:rFonts w:ascii="Cambria Math" w:hAnsi="Cambria Math"/>
+            </w:rPr>
+            <m:t>∨A</m:t>
+          </m:r>
+          <m:r>
+            <w:rPr>
+              <w:rFonts w:ascii="Cambria Math" w:hAnsi="Cambria Math"/>
+            </w:rPr>
+            <m:t xml:space="preserve"> und </m:t>
+          </m:r>
+          <m:r>
+            <w:rPr>
+              <w:rFonts w:ascii="Cambria Math" w:hAnsi="Cambria Math"/>
+            </w:rPr>
+            <m:t>A∧</m:t>
+          </m:r>
+          <m:r>
+            <w:rPr>
+              <w:rFonts w:ascii="Cambria Math" w:hAnsi="Cambria Math"/>
+            </w:rPr>
+            <m:t>B=B</m:t>
+          </m:r>
+          <m:r>
+            <w:rPr>
+              <w:rFonts w:ascii="Cambria Math" w:hAnsi="Cambria Math"/>
+            </w:rPr>
+            <m:t>∧A</m:t>
+          </m:r>
+        </m:oMath>
+      </m:oMathPara>
+    </w:p>
+    <w:p>
+      <w:pPr>
+        <w:pStyle w:val="Listenabsatz"/>
+        <w:numPr>
+          <w:ilvl w:val="0"/>
+          <w:numId w:val="14"/>
+        </w:numPr>
+      </w:pPr>
+      <w:r>
+        <w:rPr>
+          <w:rFonts w:eastAsiaTheme="minorEastAsia"/>
+        </w:rPr>
+        <w:t>Assoziativgesetz</w:t>
+      </w:r>
+      <w:r>
+        <w:rPr>
+          <w:rFonts w:eastAsiaTheme="minorEastAsia"/>
+        </w:rPr>
+        <w:t xml:space="preserve"> bei Und &amp; Oder:</w:t>
+      </w:r>
+    </w:p>
+    <w:p>
+      <w:pPr>
+        <w:pStyle w:val="Listenabsatz"/>
+        <w:rPr>
+          <w:rFonts w:eastAsiaTheme="minorEastAsia"/>
+        </w:rPr>
+      </w:pPr>
+      <w:r>
+        <w:rPr>
+          <w:rFonts w:eastAsiaTheme="minorEastAsia"/>
+        </w:rPr>
+        <w:t xml:space="preserve"> </w:t>
+      </w:r>
+      <m:oMath>
+        <m:r>
+          <w:rPr>
+            <w:rFonts w:ascii="Cambria Math" w:hAnsi="Cambria Math"/>
+          </w:rPr>
+          <m:t>A∨</m:t>
+        </m:r>
+        <m:r>
+          <w:rPr>
+            <w:rFonts w:ascii="Cambria Math" w:hAnsi="Cambria Math"/>
+          </w:rPr>
+          <m:t>(</m:t>
+        </m:r>
+        <m:r>
+          <w:rPr>
+            <w:rFonts w:ascii="Cambria Math" w:hAnsi="Cambria Math"/>
+          </w:rPr>
+          <m:t>B</m:t>
+        </m:r>
+        <m:r>
+          <w:rPr>
+            <w:rFonts w:ascii="Cambria Math" w:hAnsi="Cambria Math"/>
+          </w:rPr>
+          <m:t>∨C)</m:t>
+        </m:r>
+        <m:r>
+          <w:rPr>
+            <w:rFonts w:ascii="Cambria Math" w:hAnsi="Cambria Math"/>
+          </w:rPr>
+          <m:t>=</m:t>
+        </m:r>
+        <m:r>
+          <w:rPr>
+            <w:rFonts w:ascii="Cambria Math" w:hAnsi="Cambria Math"/>
+          </w:rPr>
+          <m:t>(A</m:t>
+        </m:r>
+        <m:r>
+          <w:rPr>
+            <w:rFonts w:ascii="Cambria Math" w:hAnsi="Cambria Math"/>
+          </w:rPr>
+          <m:t>∨</m:t>
+        </m:r>
+        <m:r>
+          <w:rPr>
+            <w:rFonts w:ascii="Cambria Math" w:hAnsi="Cambria Math"/>
+          </w:rPr>
+          <m:t>B)∨C</m:t>
+        </m:r>
+        <m:r>
+          <w:rPr>
+            <w:rFonts w:ascii="Cambria Math" w:hAnsi="Cambria Math"/>
+          </w:rPr>
+          <m:t xml:space="preserve"> und A∧</m:t>
+        </m:r>
+        <m:r>
+          <w:rPr>
+            <w:rFonts w:ascii="Cambria Math" w:hAnsi="Cambria Math"/>
+          </w:rPr>
+          <m:t>(B∧C)</m:t>
+        </m:r>
+        <m:r>
+          <w:rPr>
+            <w:rFonts w:ascii="Cambria Math" w:hAnsi="Cambria Math"/>
+          </w:rPr>
+          <m:t>=</m:t>
+        </m:r>
+        <m:r>
+          <w:rPr>
+            <w:rFonts w:ascii="Cambria Math" w:hAnsi="Cambria Math"/>
+          </w:rPr>
+          <m:t>(A∧B)∧C</m:t>
+        </m:r>
+      </m:oMath>
+    </w:p>
+    <w:p>
+      <w:pPr>
+        <w:pStyle w:val="Listenabsatz"/>
+        <w:numPr>
+          <w:ilvl w:val="0"/>
+          <w:numId w:val="14"/>
+        </w:numPr>
+      </w:pPr>
+      <w:r>
+        <w:t>Distributivgesetz bei Und &amp; Oder:</w:t>
+      </w:r>
+    </w:p>
+    <w:p>
+      <w:pPr>
+        <w:pStyle w:val="Listenabsatz"/>
+        <w:rPr>
+          <w:rFonts w:eastAsiaTheme="minorEastAsia"/>
+        </w:rPr>
+      </w:pPr>
+      <m:oMathPara>
+        <m:oMathParaPr>
+          <m:jc m:val="left"/>
+        </m:oMathParaPr>
+        <m:oMath>
+          <m:d>
+            <m:dPr>
+              <m:ctrlPr>
+                <w:rPr>
+                  <w:rFonts w:ascii="Cambria Math" w:hAnsi="Cambria Math"/>
+                  <w:i/>
+                </w:rPr>
+              </m:ctrlPr>
+            </m:dPr>
+            <m:e>
+              <m:r>
+                <w:rPr>
+                  <w:rFonts w:ascii="Cambria Math" w:hAnsi="Cambria Math"/>
+                </w:rPr>
+                <m:t>A∨B</m:t>
+              </m:r>
+            </m:e>
+          </m:d>
+          <m:r>
+            <w:rPr>
+              <w:rFonts w:ascii="Cambria Math" w:hAnsi="Cambria Math"/>
+            </w:rPr>
+            <m:t>∧C=</m:t>
+          </m:r>
+          <m:d>
+            <m:dPr>
+              <m:ctrlPr>
+                <w:rPr>
+                  <w:rFonts w:ascii="Cambria Math" w:hAnsi="Cambria Math"/>
+                  <w:i/>
+                </w:rPr>
+              </m:ctrlPr>
+            </m:dPr>
+            <m:e>
+              <m:r>
+                <w:rPr>
+                  <w:rFonts w:ascii="Cambria Math" w:hAnsi="Cambria Math"/>
+                </w:rPr>
+                <m:t>A∧C</m:t>
+              </m:r>
+            </m:e>
+          </m:d>
+          <m:r>
+            <w:rPr>
+              <w:rFonts w:ascii="Cambria Math" w:hAnsi="Cambria Math"/>
+            </w:rPr>
+            <m:t>∨</m:t>
+          </m:r>
+          <m:d>
+            <m:dPr>
+              <m:ctrlPr>
+                <w:rPr>
+                  <w:rFonts w:ascii="Cambria Math" w:hAnsi="Cambria Math"/>
+                  <w:i/>
+                </w:rPr>
+              </m:ctrlPr>
+            </m:dPr>
+            <m:e>
+              <m:r>
+                <w:rPr>
+                  <w:rFonts w:ascii="Cambria Math" w:hAnsi="Cambria Math"/>
+                </w:rPr>
+                <m:t>B∧C</m:t>
+              </m:r>
+            </m:e>
+          </m:d>
+          <m:r>
+            <w:rPr>
+              <w:rFonts w:ascii="Cambria Math" w:hAnsi="Cambria Math"/>
+            </w:rPr>
+            <m:t xml:space="preserve"> und </m:t>
+          </m:r>
+          <m:d>
+            <m:dPr>
+              <m:ctrlPr>
+                <w:rPr>
+                  <w:rFonts w:ascii="Cambria Math" w:hAnsi="Cambria Math"/>
+                  <w:i/>
+                </w:rPr>
+              </m:ctrlPr>
+            </m:dPr>
+            <m:e>
+              <m:r>
+                <w:rPr>
+                  <w:rFonts w:ascii="Cambria Math" w:hAnsi="Cambria Math"/>
+                </w:rPr>
+                <m:t>A∧B</m:t>
+              </m:r>
+            </m:e>
+          </m:d>
+          <m:r>
+            <w:rPr>
+              <w:rFonts w:ascii="Cambria Math" w:hAnsi="Cambria Math"/>
+            </w:rPr>
+            <m:t>∨C=(A∨C)∧(B∨C</m:t>
+          </m:r>
+          <m:r>
+            <w:rPr>
+              <w:rFonts w:ascii="Cambria Math" w:hAnsi="Cambria Math"/>
+            </w:rPr>
+            <m:t>)</m:t>
+          </m:r>
+        </m:oMath>
+      </m:oMathPara>
+    </w:p>
+    <w:p>
+      <w:pPr>
+        <w:pStyle w:val="Listenabsatz"/>
+        <w:numPr>
+          <w:ilvl w:val="0"/>
+          <w:numId w:val="14"/>
+        </w:numPr>
+        <w:rPr>
+          <w:rFonts w:eastAsiaTheme="minorEastAsia"/>
+        </w:rPr>
+      </w:pPr>
+      <w:r>
+        <w:rPr>
+          <w:rFonts w:eastAsiaTheme="minorEastAsia"/>
+        </w:rPr>
+        <w:t>De Morgan:</w:t>
+      </w:r>
+    </w:p>
+    <w:p>
+      <w:pPr>
+        <w:pStyle w:val="Listenabsatz"/>
+        <w:rPr>
+          <w:rFonts w:eastAsiaTheme="minorEastAsia"/>
+        </w:rPr>
+      </w:pPr>
+      <m:oMathPara>
+        <m:oMathParaPr>
+          <m:jc m:val="left"/>
+        </m:oMathParaPr>
+        <m:oMath>
+          <m:bar>
+            <m:barPr>
+              <m:pos m:val="top"/>
+              <m:ctrlPr>
+                <w:rPr>
+                  <w:rFonts w:ascii="Cambria Math" w:eastAsiaTheme="minorEastAsia" w:hAnsi="Cambria Math"/>
+                  <w:i/>
+                </w:rPr>
+              </m:ctrlPr>
+            </m:barPr>
+            <m:e>
+              <m:r>
+                <w:rPr>
+                  <w:rFonts w:ascii="Cambria Math" w:eastAsiaTheme="minorEastAsia" w:hAnsi="Cambria Math"/>
+                </w:rPr>
+                <m:t>A∧B</m:t>
+              </m:r>
+            </m:e>
+          </m:bar>
+          <m:r>
+            <w:rPr>
+              <w:rFonts w:ascii="Cambria Math" w:eastAsiaTheme="minorEastAsia" w:hAnsi="Cambria Math"/>
+            </w:rPr>
+            <m:t>=</m:t>
+          </m:r>
+          <m:bar>
+            <m:barPr>
+              <m:pos m:val="top"/>
+              <m:ctrlPr>
+                <w:rPr>
+                  <w:rFonts w:ascii="Cambria Math" w:eastAsiaTheme="minorEastAsia" w:hAnsi="Cambria Math"/>
+                  <w:i/>
+                </w:rPr>
+              </m:ctrlPr>
+            </m:barPr>
+            <m:e>
+              <m:r>
+                <w:rPr>
+                  <w:rFonts w:ascii="Cambria Math" w:eastAsiaTheme="minorEastAsia" w:hAnsi="Cambria Math"/>
+                </w:rPr>
+                <m:t>A</m:t>
+              </m:r>
+            </m:e>
+          </m:bar>
+          <m:r>
+            <w:rPr>
+              <w:rFonts w:ascii="Cambria Math" w:eastAsiaTheme="minorEastAsia" w:hAnsi="Cambria Math"/>
+            </w:rPr>
+            <m:t>∨</m:t>
+          </m:r>
+          <m:bar>
+            <m:barPr>
+              <m:pos m:val="top"/>
+              <m:ctrlPr>
+                <w:rPr>
+                  <w:rFonts w:ascii="Cambria Math" w:eastAsiaTheme="minorEastAsia" w:hAnsi="Cambria Math"/>
+                  <w:i/>
+                </w:rPr>
+              </m:ctrlPr>
+            </m:barPr>
+            <m:e>
+              <m:r>
+                <w:rPr>
+                  <w:rFonts w:ascii="Cambria Math" w:eastAsiaTheme="minorEastAsia" w:hAnsi="Cambria Math"/>
+                </w:rPr>
+                <m:t>B</m:t>
+              </m:r>
+            </m:e>
+          </m:bar>
+        </m:oMath>
+      </m:oMathPara>
+    </w:p>
+    <w:p>
+      <w:pPr>
+        <w:rPr>
+          <w:rFonts w:eastAsiaTheme="minorEastAsia"/>
+          <w:b/>
+          <w:bCs/>
+          <w:u w:val="single"/>
+        </w:rPr>
+      </w:pPr>
+    </w:p>
+    <w:p>
+      <w:r>
+        <w:rPr>
+          <w:b/>
+          <w:bCs/>
+          <w:u w:val="single"/>
+        </w:rPr>
+        <w:t>Min- und Maxterme:</w:t>
+      </w:r>
+      <w:r>
+        <w:t xml:space="preserve"> Der Minterm einer Wertekombination liefert genau dann eine 1, wenn die entsprechende Wertekombination vorliegt und 0 in allen anderen Fällen. Der Maxterm liefert genau dann eine 0, wenn die entsprechende Wertekombination vorliegt, und in allen anderen Fällen 1.</w:t>
+      </w:r>
+    </w:p>
+    <w:p>
+      <w:r>
+        <w:drawing>
+          <wp:inline distT="0" distB="0" distL="0" distR="0" wp14:anchorId="0387F847" wp14:editId="7C838D27">
+            <wp:extent cx="4933951" cy="2684521"/>
+            <wp:effectExtent l="0" t="0" r="0" b="1905"/>
+            <wp:docPr id="588456031" name="Grafik 1" descr="Ein Bild, das Text, Screenshot, Schrift, Zahl enthält.&#10;&#10;Automatisch generierte Beschreibung"/>
+            <wp:cNvGraphicFramePr>
+              <a:graphicFrameLocks xmlns:a="http://schemas.openxmlformats.org/drawingml/2006/main" noChangeAspect="1"/>
+            </wp:cNvGraphicFramePr>
+            <a:graphic xmlns:a="http://schemas.openxmlformats.org/drawingml/2006/main">
+              <a:graphicData uri="http://schemas.openxmlformats.org/drawingml/2006/picture">
+                <pic:pic xmlns:pic="http://schemas.openxmlformats.org/drawingml/2006/picture">
+                  <pic:nvPicPr>
+                    <pic:cNvPr id="588456031" name="Grafik 1" descr="Ein Bild, das Text, Screenshot, Schrift, Zahl enthält.&#10;&#10;Automatisch generierte Beschreibung"/>
+                    <pic:cNvPicPr/>
+                  </pic:nvPicPr>
+                  <pic:blipFill>
+                    <a:blip r:embed="rId13"/>
+                    <a:stretch>
+                      <a:fillRect/>
+                    </a:stretch>
+                  </pic:blipFill>
+                  <pic:spPr>
+                    <a:xfrm>
+                      <a:off x="0" y="0"/>
+                      <a:ext cx="4961980" cy="2699771"/>
+                    </a:xfrm>
+                    <a:prstGeom prst="rect">
+                      <a:avLst/>
+                    </a:prstGeom>
+                  </pic:spPr>
+                </pic:pic>
+              </a:graphicData>
+            </a:graphic>
+          </wp:inline>
+        </w:drawing>
+      </w:r>
+    </w:p>
+    <w:p/>
+    <w:p>
+      <w:r>
+        <w:rPr>
+          <w:b/>
+          <w:bCs/>
+          <w:u w:val="single"/>
+        </w:rPr>
+        <w:lastRenderedPageBreak/>
+        <w:t>KV-Diagramme:</w:t>
+      </w:r>
+      <w:r>
+        <w:t xml:space="preserve"> KV-Diagramme helfen beim Vereinfachen von Schaltalgebra. Hierbei geht man wie folgt vor:</w:t>
+      </w:r>
+    </w:p>
+    <w:p>
+      <w:pPr>
+        <w:pStyle w:val="Listenabsatz"/>
+        <w:numPr>
+          <w:ilvl w:val="0"/>
+          <w:numId w:val="15"/>
+        </w:numPr>
+      </w:pPr>
+      <w:r>
+        <w:t>Man erstellt ein Diagramm als Tabelle, wobei jedes Feld dieser Tabelle einem Zustand der Eingangsvariablen zugeordnet wird. Benachbarte Felder unterscheiden sich lediglich um den Zustand einer Eingangsvariablen.</w:t>
+      </w:r>
+    </w:p>
+    <w:p>
+      <w:pPr>
+        <w:pStyle w:val="Listenabsatz"/>
+        <w:numPr>
+          <w:ilvl w:val="0"/>
+          <w:numId w:val="15"/>
+        </w:numPr>
+      </w:pPr>
+      <w:r>
+        <w:t xml:space="preserve">Man trägt in die Felder 1 für existierende Kombinationen und 0 für nichtexistierende Kombinationen ein. </w:t>
+      </w:r>
+    </w:p>
+    <w:p>
+      <w:pPr>
+        <w:pStyle w:val="Listenabsatz"/>
+        <w:numPr>
+          <w:ilvl w:val="0"/>
+          <w:numId w:val="15"/>
+        </w:numPr>
+      </w:pPr>
+      <w:r>
+        <w:t>Man kann benachbarte 1er zusammenfassen, solange sie in einer Reihe oder einem Block und eine gerade Anzahl sind.</w:t>
+      </w:r>
+      <w:r>
+        <w:t xml:space="preserve"> Alle 1 müssen genau einmal abgedeckt werden.</w:t>
+      </w:r>
+    </w:p>
+    <w:p>
+      <w:pPr>
+        <w:pStyle w:val="Listenabsatz"/>
+      </w:pPr>
+      <w:r>
+        <w:drawing>
+          <wp:inline distT="0" distB="0" distL="0" distR="0" wp14:anchorId="5BB30EEE" wp14:editId="61F829A1">
+            <wp:extent cx="1706554" cy="1073578"/>
+            <wp:effectExtent l="0" t="0" r="8255" b="0"/>
+            <wp:docPr id="118735555" name="Grafik 1" descr="Ein Bild, das Diagramm, Reihe, Screenshot, Zahl enthält.&#10;&#10;Automatisch generierte Beschreibung"/>
+            <wp:cNvGraphicFramePr>
+              <a:graphicFrameLocks xmlns:a="http://schemas.openxmlformats.org/drawingml/2006/main" noChangeAspect="1"/>
+            </wp:cNvGraphicFramePr>
+            <a:graphic xmlns:a="http://schemas.openxmlformats.org/drawingml/2006/main">
+              <a:graphicData uri="http://schemas.openxmlformats.org/drawingml/2006/picture">
+                <pic:pic xmlns:pic="http://schemas.openxmlformats.org/drawingml/2006/picture">
+                  <pic:nvPicPr>
+                    <pic:cNvPr id="118735555" name="Grafik 1" descr="Ein Bild, das Diagramm, Reihe, Screenshot, Zahl enthält.&#10;&#10;Automatisch generierte Beschreibung"/>
+                    <pic:cNvPicPr/>
+                  </pic:nvPicPr>
+                  <pic:blipFill>
+                    <a:blip r:embed="rId14"/>
+                    <a:stretch>
+                      <a:fillRect/>
+                    </a:stretch>
+                  </pic:blipFill>
+                  <pic:spPr>
+                    <a:xfrm>
+                      <a:off x="0" y="0"/>
+                      <a:ext cx="1722746" cy="1083764"/>
+                    </a:xfrm>
+                    <a:prstGeom prst="rect">
+                      <a:avLst/>
+                    </a:prstGeom>
+                  </pic:spPr>
+                </pic:pic>
+              </a:graphicData>
+            </a:graphic>
+          </wp:inline>
+        </w:drawing>
+      </w:r>
+    </w:p>
+    <w:p>
+      <w:pPr>
+        <w:pStyle w:val="Listenabsatz"/>
+      </w:pPr>
+      <w:r>
+        <w:drawing>
+          <wp:inline distT="0" distB="0" distL="0" distR="0" wp14:anchorId="6A934A28" wp14:editId="4AE4582F">
+            <wp:extent cx="1716334" cy="252933"/>
+            <wp:effectExtent l="0" t="0" r="0" b="0"/>
+            <wp:docPr id="1290826381" name="Grafik 1" descr="Ein Bild, das Schrift, Typografie, Kalligrafie, Text enthält.&#10;&#10;Automatisch generierte Beschreibung"/>
+            <wp:cNvGraphicFramePr>
+              <a:graphicFrameLocks xmlns:a="http://schemas.openxmlformats.org/drawingml/2006/main" noChangeAspect="1"/>
+            </wp:cNvGraphicFramePr>
+            <a:graphic xmlns:a="http://schemas.openxmlformats.org/drawingml/2006/main">
+              <a:graphicData uri="http://schemas.openxmlformats.org/drawingml/2006/picture">
+                <pic:pic xmlns:pic="http://schemas.openxmlformats.org/drawingml/2006/picture">
+                  <pic:nvPicPr>
+                    <pic:cNvPr id="1290826381" name="Grafik 1" descr="Ein Bild, das Schrift, Typografie, Kalligrafie, Text enthält.&#10;&#10;Automatisch generierte Beschreibung"/>
+                    <pic:cNvPicPr/>
+                  </pic:nvPicPr>
+                  <pic:blipFill>
+                    <a:blip r:embed="rId15"/>
+                    <a:stretch>
+                      <a:fillRect/>
+                    </a:stretch>
+                  </pic:blipFill>
+                  <pic:spPr>
+                    <a:xfrm>
+                      <a:off x="0" y="0"/>
+                      <a:ext cx="1842772" cy="271566"/>
+                    </a:xfrm>
+                    <a:prstGeom prst="rect">
+                      <a:avLst/>
+                    </a:prstGeom>
+                  </pic:spPr>
+                </pic:pic>
+              </a:graphicData>
+            </a:graphic>
+          </wp:inline>
+        </w:drawing>
+      </w:r>
+    </w:p>
+    <w:p>
+      <w:pPr>
+        <w:rPr>
+          <w:b/>
+          <w:bCs/>
+          <w:u w:val="single"/>
+        </w:rPr>
+      </w:pPr>
+    </w:p>
+    <w:p>
+      <w:r>
+        <w:rPr>
+          <w:b/>
+          <w:bCs/>
+          <w:u w:val="single"/>
+        </w:rPr>
+        <w:t>Don’t Care Zustände:</w:t>
+      </w:r>
+      <w:r>
+        <w:t xml:space="preserve"> Don’t Care Zustände sind Zustände, welche in einer Schaltung nie vorkommen und daher deren Ergebnisse egal sind. In KV-Tabellen stellt man diese mit einem x dar und man kann sie zum Kombinieren benutzen, muss aber nicht (sowohl 1 als auch 0).</w:t>
+      </w:r>
+    </w:p>
+    <w:p/>
     <w:sectPr>
+      <w:type w:val="continuous"/>
       <w:pgSz w:w="11906" w:h="16838"/>
       <w:pgMar w:top="1417" w:right="1417" w:bottom="1134" w:left="1417" w:header="708" w:footer="708" w:gutter="0"/>
       <w:cols w:space="708"/>
@@ -1023,6 +2889,95 @@
 <file path=word/numbering.xml><?xml version="1.0" encoding="utf-8"?>
 <w:numbering xmlns:wpc="http://schemas.microsoft.com/office/word/2010/wordprocessingCanvas" xmlns:cx="http://schemas.microsoft.com/office/drawing/2014/chartex" xmlns:cx1="http://schemas.microsoft.com/office/drawing/2015/9/8/chartex" xmlns:cx2="http://schemas.microsoft.com/office/drawing/2015/10/21/chartex" xmlns:cx3="http://schemas.microsoft.com/office/drawing/2016/5/9/chartex" xmlns:cx4="http://schemas.microsoft.com/office/drawing/2016/5/10/chartex" xmlns:cx5="http://schemas.microsoft.com/office/drawing/2016/5/11/chartex" xmlns:cx6="http://schemas.microsoft.com/office/drawing/2016/5/12/chartex" xmlns:cx7="http://schemas.microsoft.com/office/drawing/2016/5/13/chartex" xmlns:cx8="http://schemas.microsoft.com/office/drawing/2016/5/14/chartex" xmlns:mc="http://schemas.openxmlformats.org/markup-compatibility/2006" xmlns:aink="http://schemas.microsoft.com/office/drawing/2016/ink" xmlns:am3d="http://schemas.microsoft.com/office/drawing/2017/model3d" xmlns:o="urn:schemas-microsoft-com:office:office" xmlns:oel="http://schemas.microsoft.com/office/2019/extlst" xmlns:r="http://schemas.openxmlformats.org/officeDocument/2006/relationships" xmlns:m="http://schemas.openxmlformats.org/officeDocument/2006/math" xmlns:v="urn:schemas-microsoft-com:vml" xmlns:wp14="http://schemas.microsoft.com/office/word/2010/wordprocessingDrawing" xmlns:wp="http://schemas.openxmlformats.org/drawingml/2006/wordprocessingDrawing" xmlns:w10="urn:schemas-microsoft-com:office:word" xmlns:w="http://schemas.openxmlformats.org/wordprocessingml/2006/main" xmlns:w14="http://schemas.microsoft.com/office/word/2010/wordml" xmlns:w15="http://schemas.microsoft.com/office/word/2012/wordml" xmlns:w16cex="http://schemas.microsoft.com/office/word/2018/wordml/cex" xmlns:w16cid="http://schemas.microsoft.com/office/word/2016/wordml/cid" xmlns:w16="http://schemas.microsoft.com/office/word/2018/wordml" xmlns:w16du="http://schemas.microsoft.com/office/word/2023/wordml/word16du" xmlns:w16sdtdh="http://schemas.microsoft.com/office/word/2020/wordml/sdtdatahash" xmlns:w16se="http://schemas.microsoft.com/office/word/2015/wordml/symex" xmlns:wpg="http://schemas.microsoft.com/office/word/2010/wordprocessingGroup" xmlns:wpi="http://schemas.microsoft.com/office/word/2010/wordprocessingInk" xmlns:wne="http://schemas.microsoft.com/office/word/2006/wordml" xmlns:wps="http://schemas.microsoft.com/office/word/2010/wordprocessingShape" mc:Ignorable="w14 w15 w16se w16cid w16 w16cex w16sdtdh w16du wp14">
   <w:abstractNum w:abstractNumId="0" w15:restartNumberingAfterBreak="0">
+    <w:nsid w:val="08E27BE2"/>
+    <w:multiLevelType w:val="hybridMultilevel"/>
+    <w:tmpl w:val="9FB09712"/>
+    <w:lvl w:ilvl="0" w:tplc="0407000F">
+      <w:start w:val="1"/>
+      <w:numFmt w:val="decimal"/>
+      <w:lvlText w:val="%1."/>
+      <w:lvlJc w:val="left"/>
+      <w:pPr>
+        <w:ind w:left="720" w:hanging="360"/>
+      </w:pPr>
+      <w:rPr>
+        <w:rFonts w:hint="default"/>
+      </w:rPr>
+    </w:lvl>
+    <w:lvl w:ilvl="1" w:tplc="04070019" w:tentative="1">
+      <w:start w:val="1"/>
+      <w:numFmt w:val="lowerLetter"/>
+      <w:lvlText w:val="%2."/>
+      <w:lvlJc w:val="left"/>
+      <w:pPr>
+        <w:ind w:left="1440" w:hanging="360"/>
+      </w:pPr>
+    </w:lvl>
+    <w:lvl w:ilvl="2" w:tplc="0407001B" w:tentative="1">
+      <w:start w:val="1"/>
+      <w:numFmt w:val="lowerRoman"/>
+      <w:lvlText w:val="%3."/>
+      <w:lvlJc w:val="right"/>
+      <w:pPr>
+        <w:ind w:left="2160" w:hanging="180"/>
+      </w:pPr>
+    </w:lvl>
+    <w:lvl w:ilvl="3" w:tplc="0407000F" w:tentative="1">
+      <w:start w:val="1"/>
+      <w:numFmt w:val="decimal"/>
+      <w:lvlText w:val="%4."/>
+      <w:lvlJc w:val="left"/>
+      <w:pPr>
+        <w:ind w:left="2880" w:hanging="360"/>
+      </w:pPr>
+    </w:lvl>
+    <w:lvl w:ilvl="4" w:tplc="04070019" w:tentative="1">
+      <w:start w:val="1"/>
+      <w:numFmt w:val="lowerLetter"/>
+      <w:lvlText w:val="%5."/>
+      <w:lvlJc w:val="left"/>
+      <w:pPr>
+        <w:ind w:left="3600" w:hanging="360"/>
+      </w:pPr>
+    </w:lvl>
+    <w:lvl w:ilvl="5" w:tplc="0407001B" w:tentative="1">
+      <w:start w:val="1"/>
+      <w:numFmt w:val="lowerRoman"/>
+      <w:lvlText w:val="%6."/>
+      <w:lvlJc w:val="right"/>
+      <w:pPr>
+        <w:ind w:left="4320" w:hanging="180"/>
+      </w:pPr>
+    </w:lvl>
+    <w:lvl w:ilvl="6" w:tplc="0407000F" w:tentative="1">
+      <w:start w:val="1"/>
+      <w:numFmt w:val="decimal"/>
+      <w:lvlText w:val="%7."/>
+      <w:lvlJc w:val="left"/>
+      <w:pPr>
+        <w:ind w:left="5040" w:hanging="360"/>
+      </w:pPr>
+    </w:lvl>
+    <w:lvl w:ilvl="7" w:tplc="04070019" w:tentative="1">
+      <w:start w:val="1"/>
+      <w:numFmt w:val="lowerLetter"/>
+      <w:lvlText w:val="%8."/>
+      <w:lvlJc w:val="left"/>
+      <w:pPr>
+        <w:ind w:left="5760" w:hanging="360"/>
+      </w:pPr>
+    </w:lvl>
+    <w:lvl w:ilvl="8" w:tplc="0407001B" w:tentative="1">
+      <w:start w:val="1"/>
+      <w:numFmt w:val="lowerRoman"/>
+      <w:lvlText w:val="%9."/>
+      <w:lvlJc w:val="right"/>
+      <w:pPr>
+        <w:ind w:left="6480" w:hanging="180"/>
+      </w:pPr>
+    </w:lvl>
+  </w:abstractNum>
+  <w:abstractNum w:abstractNumId="1" w15:restartNumberingAfterBreak="0">
     <w:nsid w:val="098A2222"/>
     <w:multiLevelType w:val="hybridMultilevel"/>
     <w:tmpl w:val="57EECB6A"/>
@@ -1111,7 +3066,233 @@
       </w:pPr>
     </w:lvl>
   </w:abstractNum>
-  <w:abstractNum w:abstractNumId="1" w15:restartNumberingAfterBreak="0">
+  <w:abstractNum w:abstractNumId="2" w15:restartNumberingAfterBreak="0">
+    <w:nsid w:val="184B3829"/>
+    <w:multiLevelType w:val="hybridMultilevel"/>
+    <w:tmpl w:val="08EC979C"/>
+    <w:lvl w:ilvl="0" w:tplc="6E2E5B24">
+      <w:start w:val="1"/>
+      <w:numFmt w:val="bullet"/>
+      <w:lvlText w:val="-"/>
+      <w:lvlJc w:val="left"/>
+      <w:pPr>
+        <w:ind w:left="1080" w:hanging="360"/>
+      </w:pPr>
+      <w:rPr>
+        <w:rFonts w:ascii="Aptos" w:eastAsiaTheme="minorHAnsi" w:hAnsi="Aptos" w:cstheme="minorBidi" w:hint="default"/>
+      </w:rPr>
+    </w:lvl>
+    <w:lvl w:ilvl="1" w:tplc="04070003" w:tentative="1">
+      <w:start w:val="1"/>
+      <w:numFmt w:val="bullet"/>
+      <w:lvlText w:val="o"/>
+      <w:lvlJc w:val="left"/>
+      <w:pPr>
+        <w:ind w:left="1800" w:hanging="360"/>
+      </w:pPr>
+      <w:rPr>
+        <w:rFonts w:ascii="Courier New" w:hAnsi="Courier New" w:cs="Courier New" w:hint="default"/>
+      </w:rPr>
+    </w:lvl>
+    <w:lvl w:ilvl="2" w:tplc="04070005" w:tentative="1">
+      <w:start w:val="1"/>
+      <w:numFmt w:val="bullet"/>
+      <w:lvlText w:val=""/>
+      <w:lvlJc w:val="left"/>
+      <w:pPr>
+        <w:ind w:left="2520" w:hanging="360"/>
+      </w:pPr>
+      <w:rPr>
+        <w:rFonts w:ascii="Wingdings" w:hAnsi="Wingdings" w:hint="default"/>
+      </w:rPr>
+    </w:lvl>
+    <w:lvl w:ilvl="3" w:tplc="04070001" w:tentative="1">
+      <w:start w:val="1"/>
+      <w:numFmt w:val="bullet"/>
+      <w:lvlText w:val=""/>
+      <w:lvlJc w:val="left"/>
+      <w:pPr>
+        <w:ind w:left="3240" w:hanging="360"/>
+      </w:pPr>
+      <w:rPr>
+        <w:rFonts w:ascii="Symbol" w:hAnsi="Symbol" w:hint="default"/>
+      </w:rPr>
+    </w:lvl>
+    <w:lvl w:ilvl="4" w:tplc="04070003" w:tentative="1">
+      <w:start w:val="1"/>
+      <w:numFmt w:val="bullet"/>
+      <w:lvlText w:val="o"/>
+      <w:lvlJc w:val="left"/>
+      <w:pPr>
+        <w:ind w:left="3960" w:hanging="360"/>
+      </w:pPr>
+      <w:rPr>
+        <w:rFonts w:ascii="Courier New" w:hAnsi="Courier New" w:cs="Courier New" w:hint="default"/>
+      </w:rPr>
+    </w:lvl>
+    <w:lvl w:ilvl="5" w:tplc="04070005" w:tentative="1">
+      <w:start w:val="1"/>
+      <w:numFmt w:val="bullet"/>
+      <w:lvlText w:val=""/>
+      <w:lvlJc w:val="left"/>
+      <w:pPr>
+        <w:ind w:left="4680" w:hanging="360"/>
+      </w:pPr>
+      <w:rPr>
+        <w:rFonts w:ascii="Wingdings" w:hAnsi="Wingdings" w:hint="default"/>
+      </w:rPr>
+    </w:lvl>
+    <w:lvl w:ilvl="6" w:tplc="04070001" w:tentative="1">
+      <w:start w:val="1"/>
+      <w:numFmt w:val="bullet"/>
+      <w:lvlText w:val=""/>
+      <w:lvlJc w:val="left"/>
+      <w:pPr>
+        <w:ind w:left="5400" w:hanging="360"/>
+      </w:pPr>
+      <w:rPr>
+        <w:rFonts w:ascii="Symbol" w:hAnsi="Symbol" w:hint="default"/>
+      </w:rPr>
+    </w:lvl>
+    <w:lvl w:ilvl="7" w:tplc="04070003" w:tentative="1">
+      <w:start w:val="1"/>
+      <w:numFmt w:val="bullet"/>
+      <w:lvlText w:val="o"/>
+      <w:lvlJc w:val="left"/>
+      <w:pPr>
+        <w:ind w:left="6120" w:hanging="360"/>
+      </w:pPr>
+      <w:rPr>
+        <w:rFonts w:ascii="Courier New" w:hAnsi="Courier New" w:cs="Courier New" w:hint="default"/>
+      </w:rPr>
+    </w:lvl>
+    <w:lvl w:ilvl="8" w:tplc="04070005" w:tentative="1">
+      <w:start w:val="1"/>
+      <w:numFmt w:val="bullet"/>
+      <w:lvlText w:val=""/>
+      <w:lvlJc w:val="left"/>
+      <w:pPr>
+        <w:ind w:left="6840" w:hanging="360"/>
+      </w:pPr>
+      <w:rPr>
+        <w:rFonts w:ascii="Wingdings" w:hAnsi="Wingdings" w:hint="default"/>
+      </w:rPr>
+    </w:lvl>
+  </w:abstractNum>
+  <w:abstractNum w:abstractNumId="3" w15:restartNumberingAfterBreak="0">
+    <w:nsid w:val="194472B3"/>
+    <w:multiLevelType w:val="hybridMultilevel"/>
+    <w:tmpl w:val="19948316"/>
+    <w:lvl w:ilvl="0" w:tplc="1FCC1E0C">
+      <w:start w:val="2"/>
+      <w:numFmt w:val="bullet"/>
+      <w:lvlText w:val="-"/>
+      <w:lvlJc w:val="left"/>
+      <w:pPr>
+        <w:ind w:left="720" w:hanging="360"/>
+      </w:pPr>
+      <w:rPr>
+        <w:rFonts w:ascii="Aptos" w:eastAsiaTheme="minorHAnsi" w:hAnsi="Aptos" w:cstheme="minorBidi" w:hint="default"/>
+      </w:rPr>
+    </w:lvl>
+    <w:lvl w:ilvl="1" w:tplc="04070003" w:tentative="1">
+      <w:start w:val="1"/>
+      <w:numFmt w:val="bullet"/>
+      <w:lvlText w:val="o"/>
+      <w:lvlJc w:val="left"/>
+      <w:pPr>
+        <w:ind w:left="1440" w:hanging="360"/>
+      </w:pPr>
+      <w:rPr>
+        <w:rFonts w:ascii="Courier New" w:hAnsi="Courier New" w:cs="Courier New" w:hint="default"/>
+      </w:rPr>
+    </w:lvl>
+    <w:lvl w:ilvl="2" w:tplc="04070005" w:tentative="1">
+      <w:start w:val="1"/>
+      <w:numFmt w:val="bullet"/>
+      <w:lvlText w:val=""/>
+      <w:lvlJc w:val="left"/>
+      <w:pPr>
+        <w:ind w:left="2160" w:hanging="360"/>
+      </w:pPr>
+      <w:rPr>
+        <w:rFonts w:ascii="Wingdings" w:hAnsi="Wingdings" w:hint="default"/>
+      </w:rPr>
+    </w:lvl>
+    <w:lvl w:ilvl="3" w:tplc="04070001" w:tentative="1">
+      <w:start w:val="1"/>
+      <w:numFmt w:val="bullet"/>
+      <w:lvlText w:val=""/>
+      <w:lvlJc w:val="left"/>
+      <w:pPr>
+        <w:ind w:left="2880" w:hanging="360"/>
+      </w:pPr>
+      <w:rPr>
+        <w:rFonts w:ascii="Symbol" w:hAnsi="Symbol" w:hint="default"/>
+      </w:rPr>
+    </w:lvl>
+    <w:lvl w:ilvl="4" w:tplc="04070003" w:tentative="1">
+      <w:start w:val="1"/>
+      <w:numFmt w:val="bullet"/>
+      <w:lvlText w:val="o"/>
+      <w:lvlJc w:val="left"/>
+      <w:pPr>
+        <w:ind w:left="3600" w:hanging="360"/>
+      </w:pPr>
+      <w:rPr>
+        <w:rFonts w:ascii="Courier New" w:hAnsi="Courier New" w:cs="Courier New" w:hint="default"/>
+      </w:rPr>
+    </w:lvl>
+    <w:lvl w:ilvl="5" w:tplc="04070005" w:tentative="1">
+      <w:start w:val="1"/>
+      <w:numFmt w:val="bullet"/>
+      <w:lvlText w:val=""/>
+      <w:lvlJc w:val="left"/>
+      <w:pPr>
+        <w:ind w:left="4320" w:hanging="360"/>
+      </w:pPr>
+      <w:rPr>
+        <w:rFonts w:ascii="Wingdings" w:hAnsi="Wingdings" w:hint="default"/>
+      </w:rPr>
+    </w:lvl>
+    <w:lvl w:ilvl="6" w:tplc="04070001" w:tentative="1">
+      <w:start w:val="1"/>
+      <w:numFmt w:val="bullet"/>
+      <w:lvlText w:val=""/>
+      <w:lvlJc w:val="left"/>
+      <w:pPr>
+        <w:ind w:left="5040" w:hanging="360"/>
+      </w:pPr>
+      <w:rPr>
+        <w:rFonts w:ascii="Symbol" w:hAnsi="Symbol" w:hint="default"/>
+      </w:rPr>
+    </w:lvl>
+    <w:lvl w:ilvl="7" w:tplc="04070003" w:tentative="1">
+      <w:start w:val="1"/>
+      <w:numFmt w:val="bullet"/>
+      <w:lvlText w:val="o"/>
+      <w:lvlJc w:val="left"/>
+      <w:pPr>
+        <w:ind w:left="5760" w:hanging="360"/>
+      </w:pPr>
+      <w:rPr>
+        <w:rFonts w:ascii="Courier New" w:hAnsi="Courier New" w:cs="Courier New" w:hint="default"/>
+      </w:rPr>
+    </w:lvl>
+    <w:lvl w:ilvl="8" w:tplc="04070005" w:tentative="1">
+      <w:start w:val="1"/>
+      <w:numFmt w:val="bullet"/>
+      <w:lvlText w:val=""/>
+      <w:lvlJc w:val="left"/>
+      <w:pPr>
+        <w:ind w:left="6480" w:hanging="360"/>
+      </w:pPr>
+      <w:rPr>
+        <w:rFonts w:ascii="Wingdings" w:hAnsi="Wingdings" w:hint="default"/>
+      </w:rPr>
+    </w:lvl>
+  </w:abstractNum>
+  <w:abstractNum w:abstractNumId="4" w15:restartNumberingAfterBreak="0">
     <w:nsid w:val="1AE44009"/>
     <w:multiLevelType w:val="hybridMultilevel"/>
     <w:tmpl w:val="9E688278"/>
@@ -1200,7 +3381,411 @@
       </w:pPr>
     </w:lvl>
   </w:abstractNum>
-  <w:abstractNum w:abstractNumId="2" w15:restartNumberingAfterBreak="0">
+  <w:abstractNum w:abstractNumId="5" w15:restartNumberingAfterBreak="0">
+    <w:nsid w:val="1EFE33E2"/>
+    <w:multiLevelType w:val="hybridMultilevel"/>
+    <w:tmpl w:val="6D98C470"/>
+    <w:lvl w:ilvl="0" w:tplc="0407000F">
+      <w:start w:val="1"/>
+      <w:numFmt w:val="decimal"/>
+      <w:lvlText w:val="%1."/>
+      <w:lvlJc w:val="left"/>
+      <w:pPr>
+        <w:ind w:left="720" w:hanging="360"/>
+      </w:pPr>
+      <w:rPr>
+        <w:rFonts w:hint="default"/>
+      </w:rPr>
+    </w:lvl>
+    <w:lvl w:ilvl="1" w:tplc="04070019" w:tentative="1">
+      <w:start w:val="1"/>
+      <w:numFmt w:val="lowerLetter"/>
+      <w:lvlText w:val="%2."/>
+      <w:lvlJc w:val="left"/>
+      <w:pPr>
+        <w:ind w:left="1440" w:hanging="360"/>
+      </w:pPr>
+    </w:lvl>
+    <w:lvl w:ilvl="2" w:tplc="0407001B" w:tentative="1">
+      <w:start w:val="1"/>
+      <w:numFmt w:val="lowerRoman"/>
+      <w:lvlText w:val="%3."/>
+      <w:lvlJc w:val="right"/>
+      <w:pPr>
+        <w:ind w:left="2160" w:hanging="180"/>
+      </w:pPr>
+    </w:lvl>
+    <w:lvl w:ilvl="3" w:tplc="0407000F" w:tentative="1">
+      <w:start w:val="1"/>
+      <w:numFmt w:val="decimal"/>
+      <w:lvlText w:val="%4."/>
+      <w:lvlJc w:val="left"/>
+      <w:pPr>
+        <w:ind w:left="2880" w:hanging="360"/>
+      </w:pPr>
+    </w:lvl>
+    <w:lvl w:ilvl="4" w:tplc="04070019" w:tentative="1">
+      <w:start w:val="1"/>
+      <w:numFmt w:val="lowerLetter"/>
+      <w:lvlText w:val="%5."/>
+      <w:lvlJc w:val="left"/>
+      <w:pPr>
+        <w:ind w:left="3600" w:hanging="360"/>
+      </w:pPr>
+    </w:lvl>
+    <w:lvl w:ilvl="5" w:tplc="0407001B" w:tentative="1">
+      <w:start w:val="1"/>
+      <w:numFmt w:val="lowerRoman"/>
+      <w:lvlText w:val="%6."/>
+      <w:lvlJc w:val="right"/>
+      <w:pPr>
+        <w:ind w:left="4320" w:hanging="180"/>
+      </w:pPr>
+    </w:lvl>
+    <w:lvl w:ilvl="6" w:tplc="0407000F" w:tentative="1">
+      <w:start w:val="1"/>
+      <w:numFmt w:val="decimal"/>
+      <w:lvlText w:val="%7."/>
+      <w:lvlJc w:val="left"/>
+      <w:pPr>
+        <w:ind w:left="5040" w:hanging="360"/>
+      </w:pPr>
+    </w:lvl>
+    <w:lvl w:ilvl="7" w:tplc="04070019" w:tentative="1">
+      <w:start w:val="1"/>
+      <w:numFmt w:val="lowerLetter"/>
+      <w:lvlText w:val="%8."/>
+      <w:lvlJc w:val="left"/>
+      <w:pPr>
+        <w:ind w:left="5760" w:hanging="360"/>
+      </w:pPr>
+    </w:lvl>
+    <w:lvl w:ilvl="8" w:tplc="0407001B" w:tentative="1">
+      <w:start w:val="1"/>
+      <w:numFmt w:val="lowerRoman"/>
+      <w:lvlText w:val="%9."/>
+      <w:lvlJc w:val="right"/>
+      <w:pPr>
+        <w:ind w:left="6480" w:hanging="180"/>
+      </w:pPr>
+    </w:lvl>
+  </w:abstractNum>
+  <w:abstractNum w:abstractNumId="6" w15:restartNumberingAfterBreak="0">
+    <w:nsid w:val="241A4411"/>
+    <w:multiLevelType w:val="hybridMultilevel"/>
+    <w:tmpl w:val="490CB7B2"/>
+    <w:lvl w:ilvl="0" w:tplc="0407000F">
+      <w:start w:val="1"/>
+      <w:numFmt w:val="decimal"/>
+      <w:lvlText w:val="%1."/>
+      <w:lvlJc w:val="left"/>
+      <w:pPr>
+        <w:ind w:left="720" w:hanging="360"/>
+      </w:pPr>
+      <w:rPr>
+        <w:rFonts w:hint="default"/>
+      </w:rPr>
+    </w:lvl>
+    <w:lvl w:ilvl="1" w:tplc="04070019" w:tentative="1">
+      <w:start w:val="1"/>
+      <w:numFmt w:val="lowerLetter"/>
+      <w:lvlText w:val="%2."/>
+      <w:lvlJc w:val="left"/>
+      <w:pPr>
+        <w:ind w:left="1440" w:hanging="360"/>
+      </w:pPr>
+    </w:lvl>
+    <w:lvl w:ilvl="2" w:tplc="0407001B" w:tentative="1">
+      <w:start w:val="1"/>
+      <w:numFmt w:val="lowerRoman"/>
+      <w:lvlText w:val="%3."/>
+      <w:lvlJc w:val="right"/>
+      <w:pPr>
+        <w:ind w:left="2160" w:hanging="180"/>
+      </w:pPr>
+    </w:lvl>
+    <w:lvl w:ilvl="3" w:tplc="0407000F" w:tentative="1">
+      <w:start w:val="1"/>
+      <w:numFmt w:val="decimal"/>
+      <w:lvlText w:val="%4."/>
+      <w:lvlJc w:val="left"/>
+      <w:pPr>
+        <w:ind w:left="2880" w:hanging="360"/>
+      </w:pPr>
+    </w:lvl>
+    <w:lvl w:ilvl="4" w:tplc="04070019" w:tentative="1">
+      <w:start w:val="1"/>
+      <w:numFmt w:val="lowerLetter"/>
+      <w:lvlText w:val="%5."/>
+      <w:lvlJc w:val="left"/>
+      <w:pPr>
+        <w:ind w:left="3600" w:hanging="360"/>
+      </w:pPr>
+    </w:lvl>
+    <w:lvl w:ilvl="5" w:tplc="0407001B" w:tentative="1">
+      <w:start w:val="1"/>
+      <w:numFmt w:val="lowerRoman"/>
+      <w:lvlText w:val="%6."/>
+      <w:lvlJc w:val="right"/>
+      <w:pPr>
+        <w:ind w:left="4320" w:hanging="180"/>
+      </w:pPr>
+    </w:lvl>
+    <w:lvl w:ilvl="6" w:tplc="0407000F" w:tentative="1">
+      <w:start w:val="1"/>
+      <w:numFmt w:val="decimal"/>
+      <w:lvlText w:val="%7."/>
+      <w:lvlJc w:val="left"/>
+      <w:pPr>
+        <w:ind w:left="5040" w:hanging="360"/>
+      </w:pPr>
+    </w:lvl>
+    <w:lvl w:ilvl="7" w:tplc="04070019" w:tentative="1">
+      <w:start w:val="1"/>
+      <w:numFmt w:val="lowerLetter"/>
+      <w:lvlText w:val="%8."/>
+      <w:lvlJc w:val="left"/>
+      <w:pPr>
+        <w:ind w:left="5760" w:hanging="360"/>
+      </w:pPr>
+    </w:lvl>
+    <w:lvl w:ilvl="8" w:tplc="0407001B" w:tentative="1">
+      <w:start w:val="1"/>
+      <w:numFmt w:val="lowerRoman"/>
+      <w:lvlText w:val="%9."/>
+      <w:lvlJc w:val="right"/>
+      <w:pPr>
+        <w:ind w:left="6480" w:hanging="180"/>
+      </w:pPr>
+    </w:lvl>
+  </w:abstractNum>
+  <w:abstractNum w:abstractNumId="7" w15:restartNumberingAfterBreak="0">
+    <w:nsid w:val="27645193"/>
+    <w:multiLevelType w:val="hybridMultilevel"/>
+    <w:tmpl w:val="58A2B39C"/>
+    <w:lvl w:ilvl="0" w:tplc="BC720E92">
+      <w:start w:val="1"/>
+      <w:numFmt w:val="bullet"/>
+      <w:lvlText w:val="-"/>
+      <w:lvlJc w:val="left"/>
+      <w:pPr>
+        <w:ind w:left="720" w:hanging="360"/>
+      </w:pPr>
+      <w:rPr>
+        <w:rFonts w:ascii="Aptos" w:eastAsiaTheme="minorHAnsi" w:hAnsi="Aptos" w:cstheme="minorBidi" w:hint="default"/>
+      </w:rPr>
+    </w:lvl>
+    <w:lvl w:ilvl="1" w:tplc="04070003" w:tentative="1">
+      <w:start w:val="1"/>
+      <w:numFmt w:val="bullet"/>
+      <w:lvlText w:val="o"/>
+      <w:lvlJc w:val="left"/>
+      <w:pPr>
+        <w:ind w:left="1440" w:hanging="360"/>
+      </w:pPr>
+      <w:rPr>
+        <w:rFonts w:ascii="Courier New" w:hAnsi="Courier New" w:cs="Courier New" w:hint="default"/>
+      </w:rPr>
+    </w:lvl>
+    <w:lvl w:ilvl="2" w:tplc="04070005" w:tentative="1">
+      <w:start w:val="1"/>
+      <w:numFmt w:val="bullet"/>
+      <w:lvlText w:val=""/>
+      <w:lvlJc w:val="left"/>
+      <w:pPr>
+        <w:ind w:left="2160" w:hanging="360"/>
+      </w:pPr>
+      <w:rPr>
+        <w:rFonts w:ascii="Wingdings" w:hAnsi="Wingdings" w:hint="default"/>
+      </w:rPr>
+    </w:lvl>
+    <w:lvl w:ilvl="3" w:tplc="04070001" w:tentative="1">
+      <w:start w:val="1"/>
+      <w:numFmt w:val="bullet"/>
+      <w:lvlText w:val=""/>
+      <w:lvlJc w:val="left"/>
+      <w:pPr>
+        <w:ind w:left="2880" w:hanging="360"/>
+      </w:pPr>
+      <w:rPr>
+        <w:rFonts w:ascii="Symbol" w:hAnsi="Symbol" w:hint="default"/>
+      </w:rPr>
+    </w:lvl>
+    <w:lvl w:ilvl="4" w:tplc="04070003" w:tentative="1">
+      <w:start w:val="1"/>
+      <w:numFmt w:val="bullet"/>
+      <w:lvlText w:val="o"/>
+      <w:lvlJc w:val="left"/>
+      <w:pPr>
+        <w:ind w:left="3600" w:hanging="360"/>
+      </w:pPr>
+      <w:rPr>
+        <w:rFonts w:ascii="Courier New" w:hAnsi="Courier New" w:cs="Courier New" w:hint="default"/>
+      </w:rPr>
+    </w:lvl>
+    <w:lvl w:ilvl="5" w:tplc="04070005" w:tentative="1">
+      <w:start w:val="1"/>
+      <w:numFmt w:val="bullet"/>
+      <w:lvlText w:val=""/>
+      <w:lvlJc w:val="left"/>
+      <w:pPr>
+        <w:ind w:left="4320" w:hanging="360"/>
+      </w:pPr>
+      <w:rPr>
+        <w:rFonts w:ascii="Wingdings" w:hAnsi="Wingdings" w:hint="default"/>
+      </w:rPr>
+    </w:lvl>
+    <w:lvl w:ilvl="6" w:tplc="04070001" w:tentative="1">
+      <w:start w:val="1"/>
+      <w:numFmt w:val="bullet"/>
+      <w:lvlText w:val=""/>
+      <w:lvlJc w:val="left"/>
+      <w:pPr>
+        <w:ind w:left="5040" w:hanging="360"/>
+      </w:pPr>
+      <w:rPr>
+        <w:rFonts w:ascii="Symbol" w:hAnsi="Symbol" w:hint="default"/>
+      </w:rPr>
+    </w:lvl>
+    <w:lvl w:ilvl="7" w:tplc="04070003" w:tentative="1">
+      <w:start w:val="1"/>
+      <w:numFmt w:val="bullet"/>
+      <w:lvlText w:val="o"/>
+      <w:lvlJc w:val="left"/>
+      <w:pPr>
+        <w:ind w:left="5760" w:hanging="360"/>
+      </w:pPr>
+      <w:rPr>
+        <w:rFonts w:ascii="Courier New" w:hAnsi="Courier New" w:cs="Courier New" w:hint="default"/>
+      </w:rPr>
+    </w:lvl>
+    <w:lvl w:ilvl="8" w:tplc="04070005" w:tentative="1">
+      <w:start w:val="1"/>
+      <w:numFmt w:val="bullet"/>
+      <w:lvlText w:val=""/>
+      <w:lvlJc w:val="left"/>
+      <w:pPr>
+        <w:ind w:left="6480" w:hanging="360"/>
+      </w:pPr>
+      <w:rPr>
+        <w:rFonts w:ascii="Wingdings" w:hAnsi="Wingdings" w:hint="default"/>
+      </w:rPr>
+    </w:lvl>
+  </w:abstractNum>
+  <w:abstractNum w:abstractNumId="8" w15:restartNumberingAfterBreak="0">
+    <w:nsid w:val="51C363AF"/>
+    <w:multiLevelType w:val="hybridMultilevel"/>
+    <w:tmpl w:val="F582165E"/>
+    <w:lvl w:ilvl="0" w:tplc="4072C7A0">
+      <w:start w:val="1"/>
+      <w:numFmt w:val="bullet"/>
+      <w:lvlText w:val="-"/>
+      <w:lvlJc w:val="left"/>
+      <w:pPr>
+        <w:ind w:left="720" w:hanging="360"/>
+      </w:pPr>
+      <w:rPr>
+        <w:rFonts w:ascii="Aptos" w:eastAsiaTheme="minorHAnsi" w:hAnsi="Aptos" w:cstheme="minorBidi" w:hint="default"/>
+      </w:rPr>
+    </w:lvl>
+    <w:lvl w:ilvl="1" w:tplc="04070003" w:tentative="1">
+      <w:start w:val="1"/>
+      <w:numFmt w:val="bullet"/>
+      <w:lvlText w:val="o"/>
+      <w:lvlJc w:val="left"/>
+      <w:pPr>
+        <w:ind w:left="1440" w:hanging="360"/>
+      </w:pPr>
+      <w:rPr>
+        <w:rFonts w:ascii="Courier New" w:hAnsi="Courier New" w:cs="Courier New" w:hint="default"/>
+      </w:rPr>
+    </w:lvl>
+    <w:lvl w:ilvl="2" w:tplc="04070005" w:tentative="1">
+      <w:start w:val="1"/>
+      <w:numFmt w:val="bullet"/>
+      <w:lvlText w:val=""/>
+      <w:lvlJc w:val="left"/>
+      <w:pPr>
+        <w:ind w:left="2160" w:hanging="360"/>
+      </w:pPr>
+      <w:rPr>
+        <w:rFonts w:ascii="Wingdings" w:hAnsi="Wingdings" w:hint="default"/>
+      </w:rPr>
+    </w:lvl>
+    <w:lvl w:ilvl="3" w:tplc="04070001" w:tentative="1">
+      <w:start w:val="1"/>
+      <w:numFmt w:val="bullet"/>
+      <w:lvlText w:val=""/>
+      <w:lvlJc w:val="left"/>
+      <w:pPr>
+        <w:ind w:left="2880" w:hanging="360"/>
+      </w:pPr>
+      <w:rPr>
+        <w:rFonts w:ascii="Symbol" w:hAnsi="Symbol" w:hint="default"/>
+      </w:rPr>
+    </w:lvl>
+    <w:lvl w:ilvl="4" w:tplc="04070003" w:tentative="1">
+      <w:start w:val="1"/>
+      <w:numFmt w:val="bullet"/>
+      <w:lvlText w:val="o"/>
+      <w:lvlJc w:val="left"/>
+      <w:pPr>
+        <w:ind w:left="3600" w:hanging="360"/>
+      </w:pPr>
+      <w:rPr>
+        <w:rFonts w:ascii="Courier New" w:hAnsi="Courier New" w:cs="Courier New" w:hint="default"/>
+      </w:rPr>
+    </w:lvl>
+    <w:lvl w:ilvl="5" w:tplc="04070005" w:tentative="1">
+      <w:start w:val="1"/>
+      <w:numFmt w:val="bullet"/>
+      <w:lvlText w:val=""/>
+      <w:lvlJc w:val="left"/>
+      <w:pPr>
+        <w:ind w:left="4320" w:hanging="360"/>
+      </w:pPr>
+      <w:rPr>
+        <w:rFonts w:ascii="Wingdings" w:hAnsi="Wingdings" w:hint="default"/>
+      </w:rPr>
+    </w:lvl>
+    <w:lvl w:ilvl="6" w:tplc="04070001" w:tentative="1">
+      <w:start w:val="1"/>
+      <w:numFmt w:val="bullet"/>
+      <w:lvlText w:val=""/>
+      <w:lvlJc w:val="left"/>
+      <w:pPr>
+        <w:ind w:left="5040" w:hanging="360"/>
+      </w:pPr>
+      <w:rPr>
+        <w:rFonts w:ascii="Symbol" w:hAnsi="Symbol" w:hint="default"/>
+      </w:rPr>
+    </w:lvl>
+    <w:lvl w:ilvl="7" w:tplc="04070003" w:tentative="1">
+      <w:start w:val="1"/>
+      <w:numFmt w:val="bullet"/>
+      <w:lvlText w:val="o"/>
+      <w:lvlJc w:val="left"/>
+      <w:pPr>
+        <w:ind w:left="5760" w:hanging="360"/>
+      </w:pPr>
+      <w:rPr>
+        <w:rFonts w:ascii="Courier New" w:hAnsi="Courier New" w:cs="Courier New" w:hint="default"/>
+      </w:rPr>
+    </w:lvl>
+    <w:lvl w:ilvl="8" w:tplc="04070005" w:tentative="1">
+      <w:start w:val="1"/>
+      <w:numFmt w:val="bullet"/>
+      <w:lvlText w:val=""/>
+      <w:lvlJc w:val="left"/>
+      <w:pPr>
+        <w:ind w:left="6480" w:hanging="360"/>
+      </w:pPr>
+      <w:rPr>
+        <w:rFonts w:ascii="Wingdings" w:hAnsi="Wingdings" w:hint="default"/>
+      </w:rPr>
+    </w:lvl>
+  </w:abstractNum>
+  <w:abstractNum w:abstractNumId="9" w15:restartNumberingAfterBreak="0">
     <w:nsid w:val="557067B5"/>
     <w:multiLevelType w:val="hybridMultilevel"/>
     <w:tmpl w:val="7472C030"/>
@@ -1289,7 +3874,7 @@
       </w:pPr>
     </w:lvl>
   </w:abstractNum>
-  <w:abstractNum w:abstractNumId="3" w15:restartNumberingAfterBreak="0">
+  <w:abstractNum w:abstractNumId="10" w15:restartNumberingAfterBreak="0">
     <w:nsid w:val="5878446F"/>
     <w:multiLevelType w:val="hybridMultilevel"/>
     <w:tmpl w:val="E77AEF3C"/>
@@ -1378,7 +3963,7 @@
       </w:pPr>
     </w:lvl>
   </w:abstractNum>
-  <w:abstractNum w:abstractNumId="4" w15:restartNumberingAfterBreak="0">
+  <w:abstractNum w:abstractNumId="11" w15:restartNumberingAfterBreak="0">
     <w:nsid w:val="6C9A10F0"/>
     <w:multiLevelType w:val="hybridMultilevel"/>
     <w:tmpl w:val="1AD825F6"/>
@@ -1467,7 +4052,7 @@
       </w:pPr>
     </w:lvl>
   </w:abstractNum>
-  <w:abstractNum w:abstractNumId="5" w15:restartNumberingAfterBreak="0">
+  <w:abstractNum w:abstractNumId="12" w15:restartNumberingAfterBreak="0">
     <w:nsid w:val="71F058A1"/>
     <w:multiLevelType w:val="hybridMultilevel"/>
     <w:tmpl w:val="38B27824"/>
@@ -1556,7 +4141,120 @@
       </w:pPr>
     </w:lvl>
   </w:abstractNum>
-  <w:abstractNum w:abstractNumId="6" w15:restartNumberingAfterBreak="0">
+  <w:abstractNum w:abstractNumId="13" w15:restartNumberingAfterBreak="0">
+    <w:nsid w:val="72921548"/>
+    <w:multiLevelType w:val="hybridMultilevel"/>
+    <w:tmpl w:val="AA1EC45A"/>
+    <w:lvl w:ilvl="0" w:tplc="D6F8737A">
+      <w:start w:val="1"/>
+      <w:numFmt w:val="bullet"/>
+      <w:lvlText w:val="-"/>
+      <w:lvlJc w:val="left"/>
+      <w:pPr>
+        <w:ind w:left="1080" w:hanging="360"/>
+      </w:pPr>
+      <w:rPr>
+        <w:rFonts w:ascii="Aptos" w:eastAsiaTheme="minorHAnsi" w:hAnsi="Aptos" w:cstheme="minorBidi" w:hint="default"/>
+      </w:rPr>
+    </w:lvl>
+    <w:lvl w:ilvl="1" w:tplc="04070003" w:tentative="1">
+      <w:start w:val="1"/>
+      <w:numFmt w:val="bullet"/>
+      <w:lvlText w:val="o"/>
+      <w:lvlJc w:val="left"/>
+      <w:pPr>
+        <w:ind w:left="1800" w:hanging="360"/>
+      </w:pPr>
+      <w:rPr>
+        <w:rFonts w:ascii="Courier New" w:hAnsi="Courier New" w:cs="Courier New" w:hint="default"/>
+      </w:rPr>
+    </w:lvl>
+    <w:lvl w:ilvl="2" w:tplc="04070005" w:tentative="1">
+      <w:start w:val="1"/>
+      <w:numFmt w:val="bullet"/>
+      <w:lvlText w:val=""/>
+      <w:lvlJc w:val="left"/>
+      <w:pPr>
+        <w:ind w:left="2520" w:hanging="360"/>
+      </w:pPr>
+      <w:rPr>
+        <w:rFonts w:ascii="Wingdings" w:hAnsi="Wingdings" w:hint="default"/>
+      </w:rPr>
+    </w:lvl>
+    <w:lvl w:ilvl="3" w:tplc="04070001" w:tentative="1">
+      <w:start w:val="1"/>
+      <w:numFmt w:val="bullet"/>
+      <w:lvlText w:val=""/>
+      <w:lvlJc w:val="left"/>
+      <w:pPr>
+        <w:ind w:left="3240" w:hanging="360"/>
+      </w:pPr>
+      <w:rPr>
+        <w:rFonts w:ascii="Symbol" w:hAnsi="Symbol" w:hint="default"/>
+      </w:rPr>
+    </w:lvl>
+    <w:lvl w:ilvl="4" w:tplc="04070003" w:tentative="1">
+      <w:start w:val="1"/>
+      <w:numFmt w:val="bullet"/>
+      <w:lvlText w:val="o"/>
+      <w:lvlJc w:val="left"/>
+      <w:pPr>
+        <w:ind w:left="3960" w:hanging="360"/>
+      </w:pPr>
+      <w:rPr>
+        <w:rFonts w:ascii="Courier New" w:hAnsi="Courier New" w:cs="Courier New" w:hint="default"/>
+      </w:rPr>
+    </w:lvl>
+    <w:lvl w:ilvl="5" w:tplc="04070005" w:tentative="1">
+      <w:start w:val="1"/>
+      <w:numFmt w:val="bullet"/>
+      <w:lvlText w:val=""/>
+      <w:lvlJc w:val="left"/>
+      <w:pPr>
+        <w:ind w:left="4680" w:hanging="360"/>
+      </w:pPr>
+      <w:rPr>
+        <w:rFonts w:ascii="Wingdings" w:hAnsi="Wingdings" w:hint="default"/>
+      </w:rPr>
+    </w:lvl>
+    <w:lvl w:ilvl="6" w:tplc="04070001" w:tentative="1">
+      <w:start w:val="1"/>
+      <w:numFmt w:val="bullet"/>
+      <w:lvlText w:val=""/>
+      <w:lvlJc w:val="left"/>
+      <w:pPr>
+        <w:ind w:left="5400" w:hanging="360"/>
+      </w:pPr>
+      <w:rPr>
+        <w:rFonts w:ascii="Symbol" w:hAnsi="Symbol" w:hint="default"/>
+      </w:rPr>
+    </w:lvl>
+    <w:lvl w:ilvl="7" w:tplc="04070003" w:tentative="1">
+      <w:start w:val="1"/>
+      <w:numFmt w:val="bullet"/>
+      <w:lvlText w:val="o"/>
+      <w:lvlJc w:val="left"/>
+      <w:pPr>
+        <w:ind w:left="6120" w:hanging="360"/>
+      </w:pPr>
+      <w:rPr>
+        <w:rFonts w:ascii="Courier New" w:hAnsi="Courier New" w:cs="Courier New" w:hint="default"/>
+      </w:rPr>
+    </w:lvl>
+    <w:lvl w:ilvl="8" w:tplc="04070005" w:tentative="1">
+      <w:start w:val="1"/>
+      <w:numFmt w:val="bullet"/>
+      <w:lvlText w:val=""/>
+      <w:lvlJc w:val="left"/>
+      <w:pPr>
+        <w:ind w:left="6840" w:hanging="360"/>
+      </w:pPr>
+      <w:rPr>
+        <w:rFonts w:ascii="Wingdings" w:hAnsi="Wingdings" w:hint="default"/>
+      </w:rPr>
+    </w:lvl>
+  </w:abstractNum>
+  <w:abstractNum w:abstractNumId="14" w15:restartNumberingAfterBreak="0">
     <w:nsid w:val="796E3083"/>
     <w:multiLevelType w:val="hybridMultilevel"/>
     <w:tmpl w:val="17D24FD8"/>
@@ -1646,25 +4344,49 @@
     </w:lvl>
   </w:abstractNum>
   <w:num w:numId="1" w16cid:durableId="348487498">
+    <w:abstractNumId w:val="14"/>
+  </w:num>
+  <w:num w:numId="2" w16cid:durableId="616765571">
+    <w:abstractNumId w:val="11"/>
+  </w:num>
+  <w:num w:numId="3" w16cid:durableId="2081365391">
+    <w:abstractNumId w:val="1"/>
+  </w:num>
+  <w:num w:numId="4" w16cid:durableId="2132045455">
+    <w:abstractNumId w:val="9"/>
+  </w:num>
+  <w:num w:numId="5" w16cid:durableId="1962373464">
+    <w:abstractNumId w:val="12"/>
+  </w:num>
+  <w:num w:numId="6" w16cid:durableId="1627662981">
+    <w:abstractNumId w:val="10"/>
+  </w:num>
+  <w:num w:numId="7" w16cid:durableId="1541896128">
+    <w:abstractNumId w:val="4"/>
+  </w:num>
+  <w:num w:numId="8" w16cid:durableId="1231581174">
+    <w:abstractNumId w:val="3"/>
+  </w:num>
+  <w:num w:numId="9" w16cid:durableId="1136486470">
+    <w:abstractNumId w:val="8"/>
+  </w:num>
+  <w:num w:numId="10" w16cid:durableId="1431661396">
+    <w:abstractNumId w:val="5"/>
+  </w:num>
+  <w:num w:numId="11" w16cid:durableId="391196606">
+    <w:abstractNumId w:val="2"/>
+  </w:num>
+  <w:num w:numId="12" w16cid:durableId="890582068">
+    <w:abstractNumId w:val="7"/>
+  </w:num>
+  <w:num w:numId="13" w16cid:durableId="85351452">
+    <w:abstractNumId w:val="13"/>
+  </w:num>
+  <w:num w:numId="14" w16cid:durableId="1436637787">
     <w:abstractNumId w:val="6"/>
   </w:num>
-  <w:num w:numId="2" w16cid:durableId="616765571">
-    <w:abstractNumId w:val="4"/>
-  </w:num>
-  <w:num w:numId="3" w16cid:durableId="2081365391">
+  <w:num w:numId="15" w16cid:durableId="265383294">
     <w:abstractNumId w:val="0"/>
-  </w:num>
-  <w:num w:numId="4" w16cid:durableId="2132045455">
-    <w:abstractNumId w:val="2"/>
-  </w:num>
-  <w:num w:numId="5" w16cid:durableId="1962373464">
-    <w:abstractNumId w:val="5"/>
-  </w:num>
-  <w:num w:numId="6" w16cid:durableId="1627662981">
-    <w:abstractNumId w:val="3"/>
-  </w:num>
-  <w:num w:numId="7" w16cid:durableId="1541896128">
-    <w:abstractNumId w:val="1"/>
   </w:num>
 </w:numbering>
 </file>
@@ -2892,4 +5614,16 @@
     </a:ext>
   </a:extLst>
 </a:theme>
+</file>
+
+<file path=customXml/item1.xml><?xml version="1.0" encoding="utf-8"?>
+<b:Sources xmlns:b="http://schemas.openxmlformats.org/officeDocument/2006/bibliography" xmlns="http://schemas.openxmlformats.org/officeDocument/2006/bibliography" SelectedStyle="\IEEE2006OfficeOnline.xsl" StyleName="IEEE" Version="2006"/>
+</file>
+
+<file path=customXml/itemProps1.xml><?xml version="1.0" encoding="utf-8"?>
+<ds:datastoreItem xmlns:ds="http://schemas.openxmlformats.org/officeDocument/2006/customXml" ds:itemID="{BB4C6704-21A2-4868-9211-93A43FDECD8A}">
+  <ds:schemaRefs>
+    <ds:schemaRef ds:uri="http://schemas.openxmlformats.org/officeDocument/2006/bibliography"/>
+  </ds:schemaRefs>
+</ds:datastoreItem>
 </file>
</xml_diff>